<commit_message>
Added standart dorms for publishing on IrNITU site.
</commit_message>
<xml_diff>
--- a/RPD/doubles/ЭВМм_2017_7619_Вычислительные_системы.docx
+++ b/RPD/doubles/ЭВМм_2017_7619_Вычислительные_системы.docx
@@ -10,8 +10,6 @@
           <w:lang w:val="ru-RU"/>
         </w:rPr>
       </w:pPr>
-      <w:bookmarkStart w:id="0" w:name="_GoBack"/>
-      <w:bookmarkEnd w:id="0"/>
       <w:r>
         <w:rPr>
           <w:b/>
@@ -757,11 +755,19 @@
         </w:rPr>
         <w:t xml:space="preserve"> </w:t>
       </w:r>
-      <w:r>
-        <w:rPr>
-          <w:lang w:val="ru-RU"/>
-        </w:rPr>
-        <w:t>2016, 2017</w:t>
+      <w:bookmarkStart w:id="0" w:name="_GoBack"/>
+      <w:bookmarkEnd w:id="0"/>
+      <w:r>
+        <w:rPr>
+          <w:lang w:val="ru-RU"/>
+        </w:rPr>
+        <w:t>2017</w:t>
+      </w:r>
+      <w:r>
+        <w:rPr>
+          <w:lang w:val="ru-RU"/>
+        </w:rPr>
+        <w:t>, 2018</w:t>
       </w:r>
     </w:p>
     <w:p>
@@ -814,23 +820,7 @@
           <w:lang w:val="ru-RU"/>
         </w:rPr>
         <w:tab/>
-        <w:t xml:space="preserve">Перечень планируемых результатов </w:t>
-      </w:r>
-      <w:proofErr w:type="gramStart"/>
-      <w:r>
-        <w:rPr>
-          <w:b/>
-          <w:lang w:val="ru-RU"/>
-        </w:rPr>
-        <w:t>обучения по дисциплине</w:t>
-      </w:r>
-      <w:proofErr w:type="gramEnd"/>
-      <w:r>
-        <w:rPr>
-          <w:b/>
-          <w:lang w:val="ru-RU"/>
-        </w:rPr>
-        <w:t>, соотнесённых с планируемыми результатами освоения образовательной программы</w:t>
+        <w:t>Перечень планируемых результатов обучения по дисциплине, соотнесённых с планируемыми результатами освоения образовательной программы</w:t>
       </w:r>
     </w:p>
     <w:p>
@@ -1106,23 +1096,7 @@
           <w:b/>
           <w:lang w:val="ru-RU"/>
         </w:rPr>
-        <w:t xml:space="preserve"> В результате освоения дисциплины у </w:t>
-      </w:r>
-      <w:proofErr w:type="gramStart"/>
-      <w:r>
-        <w:rPr>
-          <w:b/>
-          <w:lang w:val="ru-RU"/>
-        </w:rPr>
-        <w:t>обучающихся</w:t>
-      </w:r>
-      <w:proofErr w:type="gramEnd"/>
-      <w:r>
-        <w:rPr>
-          <w:b/>
-          <w:lang w:val="ru-RU"/>
-        </w:rPr>
-        <w:t xml:space="preserve"> должны быть сформированы</w:t>
+        <w:t xml:space="preserve"> В результате освоения дисциплины у обучающихся должны быть сформированы</w:t>
       </w:r>
     </w:p>
     <w:tbl>
@@ -1336,14 +1310,7 @@
                 <w:lang w:val="ru-RU"/>
               </w:rPr>
               <w:lastRenderedPageBreak/>
-              <w:t xml:space="preserve">программного обеспечения; моделями архитектур вычислительных систем; инструментами </w:t>
-            </w:r>
-            <w:proofErr w:type="gramStart"/>
-            <w:r>
-              <w:rPr>
-                <w:lang w:val="ru-RU"/>
-              </w:rPr>
-              <w:t>разработки компилятор</w:t>
+              <w:t>программного обеспечения; моделями архитектур вычислительных систем; инструментами разработки компилятор</w:t>
             </w:r>
             <w:r>
               <w:rPr>
@@ -1351,7 +1318,6 @@
               </w:rPr>
               <w:t>ов языков описания предметной области</w:t>
             </w:r>
-            <w:proofErr w:type="gramEnd"/>
             <w:r>
               <w:rPr>
                 <w:lang w:val="ru-RU"/>
@@ -2097,21 +2063,7 @@
               <w:rPr>
                 <w:lang w:val="ru-RU"/>
               </w:rPr>
-              <w:t xml:space="preserve">Самостоятельная работа (в </w:t>
-            </w:r>
-            <w:proofErr w:type="spellStart"/>
-            <w:r>
-              <w:rPr>
-                <w:lang w:val="ru-RU"/>
-              </w:rPr>
-              <w:t>т.ч</w:t>
-            </w:r>
-            <w:proofErr w:type="spellEnd"/>
-            <w:r>
-              <w:rPr>
-                <w:lang w:val="ru-RU"/>
-              </w:rPr>
-              <w:t>. курсовое проектирование)</w:t>
+              <w:t>Самостоятельная работа (в т.ч. курсовое проектирование)</w:t>
             </w:r>
           </w:p>
         </w:tc>
@@ -2407,25 +2359,7 @@
                 <w:sz w:val="20"/>
                 <w:lang w:val="ru-RU"/>
               </w:rPr>
-              <w:t xml:space="preserve">№ </w:t>
-            </w:r>
-            <w:proofErr w:type="gramStart"/>
-            <w:r>
-              <w:rPr>
-                <w:b/>
-                <w:sz w:val="20"/>
-                <w:lang w:val="ru-RU"/>
-              </w:rPr>
-              <w:t>п</w:t>
-            </w:r>
-            <w:proofErr w:type="gramEnd"/>
-            <w:r>
-              <w:rPr>
-                <w:b/>
-                <w:sz w:val="20"/>
-                <w:lang w:val="ru-RU"/>
-              </w:rPr>
-              <w:t>/п</w:t>
+              <w:t>№ п/п</w:t>
             </w:r>
           </w:p>
         </w:tc>
@@ -2596,23 +2530,7 @@
                 <w:sz w:val="20"/>
                 <w:lang w:val="ru-RU"/>
               </w:rPr>
-              <w:t>П</w:t>
-            </w:r>
-            <w:proofErr w:type="gramStart"/>
-            <w:r>
-              <w:rPr>
-                <w:sz w:val="20"/>
-                <w:lang w:val="ru-RU"/>
-              </w:rPr>
-              <w:t>З(</w:t>
-            </w:r>
-            <w:proofErr w:type="gramEnd"/>
-            <w:r>
-              <w:rPr>
-                <w:sz w:val="20"/>
-                <w:lang w:val="ru-RU"/>
-              </w:rPr>
-              <w:t>СЕМ)</w:t>
+              <w:t>ПЗ(СЕМ)</w:t>
             </w:r>
           </w:p>
         </w:tc>
@@ -2724,39 +2642,95 @@
                 <w:sz w:val="20"/>
                 <w:lang w:val="ru-RU"/>
               </w:rPr>
-              <w:t>Кол</w:t>
-            </w:r>
-            <w:proofErr w:type="gramStart"/>
+              <w:t>Кол. час.</w:t>
+            </w:r>
+          </w:p>
+        </w:tc>
+        <w:tc>
+          <w:tcPr>
+            <w:tcW w:w="700" w:type="dxa"/>
+            <w:vAlign w:val="center"/>
+          </w:tcPr>
+          <w:p>
+            <w:pPr>
+              <w:spacing w:after="0" w:line="240" w:lineRule="auto"/>
+              <w:jc w:val="center"/>
+              <w:rPr>
+                <w:lang w:val="ru-RU"/>
+              </w:rPr>
+            </w:pPr>
             <w:r>
               <w:rPr>
                 <w:sz w:val="20"/>
                 <w:lang w:val="ru-RU"/>
               </w:rPr>
-              <w:t>.</w:t>
-            </w:r>
-            <w:proofErr w:type="gramEnd"/>
+              <w:t>№</w:t>
+            </w:r>
+          </w:p>
+        </w:tc>
+        <w:tc>
+          <w:tcPr>
+            <w:tcW w:w="1200" w:type="dxa"/>
+            <w:vAlign w:val="center"/>
+          </w:tcPr>
+          <w:p>
+            <w:pPr>
+              <w:spacing w:after="0" w:line="240" w:lineRule="auto"/>
+              <w:jc w:val="center"/>
+              <w:rPr>
+                <w:lang w:val="ru-RU"/>
+              </w:rPr>
+            </w:pPr>
             <w:r>
               <w:rPr>
                 <w:sz w:val="20"/>
                 <w:lang w:val="ru-RU"/>
               </w:rPr>
-              <w:t xml:space="preserve"> </w:t>
-            </w:r>
-            <w:proofErr w:type="gramStart"/>
+              <w:t>Кол. час.</w:t>
+            </w:r>
+          </w:p>
+        </w:tc>
+        <w:tc>
+          <w:tcPr>
+            <w:tcW w:w="700" w:type="dxa"/>
+            <w:vAlign w:val="center"/>
+          </w:tcPr>
+          <w:p>
+            <w:pPr>
+              <w:spacing w:after="0" w:line="240" w:lineRule="auto"/>
+              <w:jc w:val="center"/>
+              <w:rPr>
+                <w:lang w:val="ru-RU"/>
+              </w:rPr>
+            </w:pPr>
             <w:r>
               <w:rPr>
                 <w:sz w:val="20"/>
                 <w:lang w:val="ru-RU"/>
               </w:rPr>
-              <w:t>ч</w:t>
-            </w:r>
-            <w:proofErr w:type="gramEnd"/>
+              <w:t>№</w:t>
+            </w:r>
+          </w:p>
+        </w:tc>
+        <w:tc>
+          <w:tcPr>
+            <w:tcW w:w="1200" w:type="dxa"/>
+            <w:vAlign w:val="center"/>
+          </w:tcPr>
+          <w:p>
+            <w:pPr>
+              <w:spacing w:after="0" w:line="240" w:lineRule="auto"/>
+              <w:jc w:val="center"/>
+              <w:rPr>
+                <w:lang w:val="ru-RU"/>
+              </w:rPr>
+            </w:pPr>
             <w:r>
               <w:rPr>
                 <w:sz w:val="20"/>
                 <w:lang w:val="ru-RU"/>
               </w:rPr>
-              <w:t>ас.</w:t>
+              <w:t>Кол. час.</w:t>
             </w:r>
           </w:p>
         </w:tc>
@@ -2800,191 +2774,7 @@
                 <w:sz w:val="20"/>
                 <w:lang w:val="ru-RU"/>
               </w:rPr>
-              <w:t>Кол</w:t>
-            </w:r>
-            <w:proofErr w:type="gramStart"/>
-            <w:r>
-              <w:rPr>
-                <w:sz w:val="20"/>
-                <w:lang w:val="ru-RU"/>
-              </w:rPr>
-              <w:t>.</w:t>
-            </w:r>
-            <w:proofErr w:type="gramEnd"/>
-            <w:r>
-              <w:rPr>
-                <w:sz w:val="20"/>
-                <w:lang w:val="ru-RU"/>
-              </w:rPr>
-              <w:t xml:space="preserve"> </w:t>
-            </w:r>
-            <w:proofErr w:type="gramStart"/>
-            <w:r>
-              <w:rPr>
-                <w:sz w:val="20"/>
-                <w:lang w:val="ru-RU"/>
-              </w:rPr>
-              <w:t>ч</w:t>
-            </w:r>
-            <w:proofErr w:type="gramEnd"/>
-            <w:r>
-              <w:rPr>
-                <w:sz w:val="20"/>
-                <w:lang w:val="ru-RU"/>
-              </w:rPr>
-              <w:t>ас.</w:t>
-            </w:r>
-          </w:p>
-        </w:tc>
-        <w:tc>
-          <w:tcPr>
-            <w:tcW w:w="700" w:type="dxa"/>
-            <w:vAlign w:val="center"/>
-          </w:tcPr>
-          <w:p>
-            <w:pPr>
-              <w:spacing w:after="0" w:line="240" w:lineRule="auto"/>
-              <w:jc w:val="center"/>
-              <w:rPr>
-                <w:lang w:val="ru-RU"/>
-              </w:rPr>
-            </w:pPr>
-            <w:r>
-              <w:rPr>
-                <w:sz w:val="20"/>
-                <w:lang w:val="ru-RU"/>
-              </w:rPr>
-              <w:t>№</w:t>
-            </w:r>
-          </w:p>
-        </w:tc>
-        <w:tc>
-          <w:tcPr>
-            <w:tcW w:w="1200" w:type="dxa"/>
-            <w:vAlign w:val="center"/>
-          </w:tcPr>
-          <w:p>
-            <w:pPr>
-              <w:spacing w:after="0" w:line="240" w:lineRule="auto"/>
-              <w:jc w:val="center"/>
-              <w:rPr>
-                <w:lang w:val="ru-RU"/>
-              </w:rPr>
-            </w:pPr>
-            <w:r>
-              <w:rPr>
-                <w:sz w:val="20"/>
-                <w:lang w:val="ru-RU"/>
-              </w:rPr>
-              <w:t>Кол</w:t>
-            </w:r>
-            <w:proofErr w:type="gramStart"/>
-            <w:r>
-              <w:rPr>
-                <w:sz w:val="20"/>
-                <w:lang w:val="ru-RU"/>
-              </w:rPr>
-              <w:t>.</w:t>
-            </w:r>
-            <w:proofErr w:type="gramEnd"/>
-            <w:r>
-              <w:rPr>
-                <w:sz w:val="20"/>
-                <w:lang w:val="ru-RU"/>
-              </w:rPr>
-              <w:t xml:space="preserve"> </w:t>
-            </w:r>
-            <w:proofErr w:type="gramStart"/>
-            <w:r>
-              <w:rPr>
-                <w:sz w:val="20"/>
-                <w:lang w:val="ru-RU"/>
-              </w:rPr>
-              <w:t>ч</w:t>
-            </w:r>
-            <w:proofErr w:type="gramEnd"/>
-            <w:r>
-              <w:rPr>
-                <w:sz w:val="20"/>
-                <w:lang w:val="ru-RU"/>
-              </w:rPr>
-              <w:t>ас.</w:t>
-            </w:r>
-          </w:p>
-        </w:tc>
-        <w:tc>
-          <w:tcPr>
-            <w:tcW w:w="700" w:type="dxa"/>
-            <w:vAlign w:val="center"/>
-          </w:tcPr>
-          <w:p>
-            <w:pPr>
-              <w:spacing w:after="0" w:line="240" w:lineRule="auto"/>
-              <w:jc w:val="center"/>
-              <w:rPr>
-                <w:lang w:val="ru-RU"/>
-              </w:rPr>
-            </w:pPr>
-            <w:r>
-              <w:rPr>
-                <w:sz w:val="20"/>
-                <w:lang w:val="ru-RU"/>
-              </w:rPr>
-              <w:t>№</w:t>
-            </w:r>
-          </w:p>
-        </w:tc>
-        <w:tc>
-          <w:tcPr>
-            <w:tcW w:w="1200" w:type="dxa"/>
-            <w:vAlign w:val="center"/>
-          </w:tcPr>
-          <w:p>
-            <w:pPr>
-              <w:spacing w:after="0" w:line="240" w:lineRule="auto"/>
-              <w:jc w:val="center"/>
-              <w:rPr>
-                <w:lang w:val="ru-RU"/>
-              </w:rPr>
-            </w:pPr>
-            <w:r>
-              <w:rPr>
-                <w:sz w:val="20"/>
-                <w:lang w:val="ru-RU"/>
-              </w:rPr>
-              <w:t>Кол</w:t>
-            </w:r>
-            <w:proofErr w:type="gramStart"/>
-            <w:r>
-              <w:rPr>
-                <w:sz w:val="20"/>
-                <w:lang w:val="ru-RU"/>
-              </w:rPr>
-              <w:t>.</w:t>
-            </w:r>
-            <w:proofErr w:type="gramEnd"/>
-            <w:r>
-              <w:rPr>
-                <w:sz w:val="20"/>
-                <w:lang w:val="ru-RU"/>
-              </w:rPr>
-              <w:t xml:space="preserve"> </w:t>
-            </w:r>
-            <w:proofErr w:type="gramStart"/>
-            <w:r>
-              <w:rPr>
-                <w:sz w:val="20"/>
-                <w:lang w:val="ru-RU"/>
-              </w:rPr>
-              <w:t>ч</w:t>
-            </w:r>
-            <w:proofErr w:type="gramEnd"/>
-            <w:r>
-              <w:rPr>
-                <w:sz w:val="20"/>
-                <w:lang w:val="ru-RU"/>
-              </w:rPr>
-              <w:t>ас.</w:t>
+              <w:t>Кол. час.</w:t>
             </w:r>
           </w:p>
         </w:tc>
@@ -3786,25 +3576,7 @@
                 <w:szCs w:val="20"/>
                 <w:lang w:val="ru-RU"/>
               </w:rPr>
-              <w:t xml:space="preserve">Процессоры </w:t>
-            </w:r>
-            <w:proofErr w:type="spellStart"/>
-            <w:r>
-              <w:rPr>
-                <w:sz w:val="20"/>
-                <w:szCs w:val="20"/>
-                <w:lang w:val="ru-RU"/>
-              </w:rPr>
-              <w:t>Intel</w:t>
-            </w:r>
-            <w:proofErr w:type="spellEnd"/>
-            <w:r>
-              <w:rPr>
-                <w:sz w:val="20"/>
-                <w:szCs w:val="20"/>
-                <w:lang w:val="ru-RU"/>
-              </w:rPr>
-              <w:t xml:space="preserve"> и оптимизация исходного кода: экстенсивное повышение производительности вычислительных систем</w:t>
+              <w:t>Процессоры Intel и оптимизация исходного кода: экстенсивное повышение производительности вычислительных систем</w:t>
             </w:r>
           </w:p>
         </w:tc>
@@ -5326,63 +5098,7 @@
               <w:rPr>
                 <w:lang w:val="ru-RU"/>
               </w:rPr>
-              <w:t xml:space="preserve">История </w:t>
-            </w:r>
-            <w:proofErr w:type="spellStart"/>
-            <w:r>
-              <w:rPr>
-                <w:lang w:val="ru-RU"/>
-              </w:rPr>
-              <w:t>эволюционирования</w:t>
-            </w:r>
-            <w:proofErr w:type="spellEnd"/>
-            <w:r>
-              <w:rPr>
-                <w:lang w:val="ru-RU"/>
-              </w:rPr>
-              <w:t xml:space="preserve"> компьютерных архитектур. Классификации архитектур. Архитектуры CISC, RISC и </w:t>
-            </w:r>
-            <w:proofErr w:type="spellStart"/>
-            <w:r>
-              <w:rPr>
-                <w:lang w:val="ru-RU"/>
-              </w:rPr>
-              <w:t>WLIW.Внутрипроцессорный</w:t>
-            </w:r>
-            <w:proofErr w:type="spellEnd"/>
-            <w:r>
-              <w:rPr>
-                <w:lang w:val="ru-RU"/>
-              </w:rPr>
-              <w:t xml:space="preserve"> обмен информацией, системные шины. Архитектуры </w:t>
-            </w:r>
-            <w:proofErr w:type="spellStart"/>
-            <w:r>
-              <w:rPr>
-                <w:lang w:val="ru-RU"/>
-              </w:rPr>
-              <w:t>Intel</w:t>
-            </w:r>
-            <w:proofErr w:type="spellEnd"/>
-            <w:r>
-              <w:rPr>
-                <w:lang w:val="ru-RU"/>
-              </w:rPr>
-              <w:t xml:space="preserve">, </w:t>
-            </w:r>
-            <w:proofErr w:type="spellStart"/>
-            <w:r>
-              <w:rPr>
-                <w:lang w:val="ru-RU"/>
-              </w:rPr>
-              <w:t>PowerPC</w:t>
-            </w:r>
-            <w:proofErr w:type="spellEnd"/>
-            <w:r>
-              <w:rPr>
-                <w:lang w:val="ru-RU"/>
-              </w:rPr>
-              <w:t>, ARMv7, MIPS, AVR. Специализированные и графические процессоры GPU/CUDA.</w:t>
+              <w:t>История эволюционирования компьютерных архитектур. Классификации архитектур. Архитектуры CISC, RISC и WLIW.Внутрипроцессорный обмен информацией, системные шины. Архитектуры Intel, PowerPC, ARMv7, MIPS, AVR. Специализированные и графические процессоры GPU/CUDA.</w:t>
             </w:r>
           </w:p>
         </w:tc>
@@ -5448,21 +5164,7 @@
               <w:rPr>
                 <w:lang w:val="ru-RU"/>
               </w:rPr>
-              <w:t xml:space="preserve">Записи и тегирование. Ассоциативные массивы. </w:t>
-            </w:r>
-            <w:proofErr w:type="spellStart"/>
-            <w:r>
-              <w:rPr>
-                <w:lang w:val="ru-RU"/>
-              </w:rPr>
-              <w:t>Мультиотображения</w:t>
-            </w:r>
-            <w:proofErr w:type="spellEnd"/>
-            <w:r>
-              <w:rPr>
-                <w:lang w:val="ru-RU"/>
-              </w:rPr>
-              <w:t>. Списки. Множества и мультимножества. Очереди и приоритетные очереди. Стек. Деревья и их разновидности. B -деревья. Хэш-таблицы. Кучи. Графы. Таблица ссылок. Управление динамической памятью. Сборка мусора. Библиотека GC.</w:t>
+              <w:t>Записи и тегирование. Ассоциативные массивы. Мультиотображения. Списки. Множества и мультимножества. Очереди и приоритетные очереди. Стек. Деревья и их разновидности. B -деревья. Хэш-таблицы. Кучи. Графы. Таблица ссылок. Управление динамической памятью. Сборка мусора. Библиотека GC.</w:t>
             </w:r>
           </w:p>
         </w:tc>
@@ -5508,21 +5210,7 @@
               <w:rPr>
                 <w:lang w:val="ru-RU"/>
               </w:rPr>
-              <w:t xml:space="preserve">Процессоры </w:t>
-            </w:r>
-            <w:proofErr w:type="spellStart"/>
-            <w:r>
-              <w:rPr>
-                <w:lang w:val="ru-RU"/>
-              </w:rPr>
-              <w:t>Intel</w:t>
-            </w:r>
-            <w:proofErr w:type="spellEnd"/>
-            <w:r>
-              <w:rPr>
-                <w:lang w:val="ru-RU"/>
-              </w:rPr>
-              <w:t xml:space="preserve"> и оптимизация исходного кода: экстенсивное повышение производительности вычислительных систем</w:t>
+              <w:t>Процессоры Intel и оптимизация исходного кода: экстенсивное повышение производительности вычислительных систем</w:t>
             </w:r>
           </w:p>
         </w:tc>
@@ -5542,35 +5230,7 @@
               <w:rPr>
                 <w:lang w:val="ru-RU"/>
               </w:rPr>
-              <w:t xml:space="preserve">История развития. Конвейер команд и </w:t>
-            </w:r>
-            <w:proofErr w:type="spellStart"/>
-            <w:r>
-              <w:rPr>
-                <w:lang w:val="ru-RU"/>
-              </w:rPr>
-              <w:t>гипертрейдинг</w:t>
-            </w:r>
-            <w:proofErr w:type="spellEnd"/>
-            <w:r>
-              <w:rPr>
-                <w:lang w:val="ru-RU"/>
-              </w:rPr>
-              <w:t xml:space="preserve">. Архитектура процессоров </w:t>
-            </w:r>
-            <w:proofErr w:type="spellStart"/>
-            <w:r>
-              <w:rPr>
-                <w:lang w:val="ru-RU"/>
-              </w:rPr>
-              <w:t>Core</w:t>
-            </w:r>
-            <w:proofErr w:type="spellEnd"/>
-            <w:r>
-              <w:rPr>
-                <w:lang w:val="ru-RU"/>
-              </w:rPr>
-              <w:t xml:space="preserve"> i7. Набор инструкций обработки векторных данных. Средства компилятора GCC для представления циклических операций в виде векторных инструкций.</w:t>
+              <w:t>История развития. Конвейер команд и гипертрейдинг. Архитектура процессоров Core i7. Набор инструкций обработки векторных данных. Средства компилятора GCC для представления циклических операций в виде векторных инструкций.</w:t>
             </w:r>
           </w:p>
         </w:tc>
@@ -5636,77 +5296,7 @@
               <w:rPr>
                 <w:lang w:val="ru-RU"/>
               </w:rPr>
-              <w:t xml:space="preserve">Структура компилятора: лексический анализатор, синтаксический анализатор. Грамматики. Классификация грамматик по </w:t>
-            </w:r>
-            <w:proofErr w:type="spellStart"/>
-            <w:r>
-              <w:rPr>
-                <w:lang w:val="ru-RU"/>
-              </w:rPr>
-              <w:t>Ноаму</w:t>
-            </w:r>
-            <w:proofErr w:type="spellEnd"/>
-            <w:r>
-              <w:rPr>
-                <w:lang w:val="ru-RU"/>
-              </w:rPr>
-              <w:t xml:space="preserve"> Хомскому. Представления грамматик в форме БНФ. Компилятор компиляторов ANTLR4. Компиляция JIT, AOT, виртуальные машины </w:t>
-            </w:r>
-            <w:proofErr w:type="spellStart"/>
-            <w:r>
-              <w:rPr>
-                <w:lang w:val="ru-RU"/>
-              </w:rPr>
-              <w:t>Java</w:t>
-            </w:r>
-            <w:proofErr w:type="spellEnd"/>
-            <w:r>
-              <w:rPr>
-                <w:lang w:val="ru-RU"/>
-              </w:rPr>
-              <w:t xml:space="preserve">, CIL, </w:t>
-            </w:r>
-            <w:proofErr w:type="spellStart"/>
-            <w:r>
-              <w:rPr>
-                <w:lang w:val="ru-RU"/>
-              </w:rPr>
-              <w:t>Parrot</w:t>
-            </w:r>
-            <w:proofErr w:type="spellEnd"/>
-            <w:r>
-              <w:rPr>
-                <w:lang w:val="ru-RU"/>
-              </w:rPr>
-              <w:t xml:space="preserve">, LLVM. Библиотека LLVM. Язык </w:t>
-            </w:r>
-            <w:proofErr w:type="spellStart"/>
-            <w:r>
-              <w:rPr>
-                <w:lang w:val="ru-RU"/>
-              </w:rPr>
-              <w:t>Оберон</w:t>
-            </w:r>
-            <w:proofErr w:type="spellEnd"/>
-            <w:r>
-              <w:rPr>
-                <w:lang w:val="ru-RU"/>
-              </w:rPr>
-              <w:t xml:space="preserve"> и его грамматика. Синтаксические структуры языка </w:t>
-            </w:r>
-            <w:proofErr w:type="spellStart"/>
-            <w:r>
-              <w:rPr>
-                <w:lang w:val="ru-RU"/>
-              </w:rPr>
-              <w:t>Оберон</w:t>
-            </w:r>
-            <w:proofErr w:type="spellEnd"/>
-            <w:r>
-              <w:rPr>
-                <w:lang w:val="ru-RU"/>
-              </w:rPr>
-              <w:t>. Оптимизация сгенерированного кода. Сборка запускаемых модулей. Форматы файлов ELF, EXE (MZ). Представление отладочной информации.</w:t>
+              <w:t>Структура компилятора: лексический анализатор, синтаксический анализатор. Грамматики. Классификация грамматик по Ноаму Хомскому. Представления грамматик в форме БНФ. Компилятор компиляторов ANTLR4. Компиляция JIT, AOT, виртуальные машины Java, CIL, Parrot, LLVM. Библиотека LLVM. Язык Оберон и его грамматика. Синтаксические структуры языка Оберон. Оптимизация сгенерированного кода. Сборка запускаемых модулей. Форматы файлов ELF, EXE (MZ). Представление отладочной информации.</w:t>
             </w:r>
           </w:p>
         </w:tc>
@@ -5772,140 +5362,14 @@
               <w:rPr>
                 <w:lang w:val="ru-RU"/>
               </w:rPr>
-              <w:t xml:space="preserve">Структуры данных для распределенных и параллельных воспроизводительных вычислений. Библиотеки BLAS, ATLAS, LAPACK, </w:t>
-            </w:r>
-            <w:proofErr w:type="spellStart"/>
-            <w:r>
-              <w:rPr>
-                <w:lang w:val="ru-RU"/>
-              </w:rPr>
-              <w:t>ScaLAPACK</w:t>
-            </w:r>
-            <w:proofErr w:type="spellEnd"/>
-            <w:r>
-              <w:rPr>
-                <w:lang w:val="ru-RU"/>
-              </w:rPr>
-              <w:t xml:space="preserve">. Средства параллельного программирования </w:t>
-            </w:r>
-            <w:proofErr w:type="spellStart"/>
-            <w:r>
-              <w:rPr>
-                <w:lang w:val="ru-RU"/>
-              </w:rPr>
-              <w:t>Intel</w:t>
-            </w:r>
-            <w:proofErr w:type="spellEnd"/>
-            <w:r>
-              <w:rPr>
-                <w:lang w:val="ru-RU"/>
-              </w:rPr>
-              <w:t xml:space="preserve">. Библиотека </w:t>
-            </w:r>
-            <w:proofErr w:type="spellStart"/>
-            <w:r>
-              <w:rPr>
-                <w:lang w:val="ru-RU"/>
-              </w:rPr>
-              <w:t>Intel</w:t>
-            </w:r>
-            <w:proofErr w:type="spellEnd"/>
-            <w:r>
-              <w:rPr>
-                <w:lang w:val="ru-RU"/>
-              </w:rPr>
-              <w:t xml:space="preserve"> </w:t>
-            </w:r>
-            <w:proofErr w:type="spellStart"/>
-            <w:r>
-              <w:rPr>
-                <w:lang w:val="ru-RU"/>
-              </w:rPr>
-              <w:t>Threading</w:t>
-            </w:r>
-            <w:proofErr w:type="spellEnd"/>
-            <w:r>
-              <w:rPr>
-                <w:lang w:val="ru-RU"/>
-              </w:rPr>
-              <w:t xml:space="preserve"> </w:t>
-            </w:r>
-            <w:proofErr w:type="spellStart"/>
-            <w:r>
-              <w:rPr>
-                <w:lang w:val="ru-RU"/>
-              </w:rPr>
-              <w:t>Building</w:t>
-            </w:r>
-            <w:proofErr w:type="spellEnd"/>
-            <w:r>
-              <w:rPr>
-                <w:lang w:val="ru-RU"/>
-              </w:rPr>
-              <w:t xml:space="preserve"> </w:t>
-            </w:r>
-            <w:proofErr w:type="spellStart"/>
-            <w:r>
-              <w:rPr>
-                <w:lang w:val="ru-RU"/>
-              </w:rPr>
-              <w:t>Box</w:t>
-            </w:r>
-            <w:proofErr w:type="spellEnd"/>
-            <w:r>
-              <w:rPr>
-                <w:lang w:val="ru-RU"/>
-              </w:rPr>
-              <w:t xml:space="preserve">. пользование библиотека в системах анализа данных </w:t>
+              <w:t xml:space="preserve">Структуры данных для распределенных и параллельных воспроизводительных вычислений. Библиотеки BLAS, ATLAS, LAPACK, ScaLAPACK. Средства параллельного программирования Intel. Библиотека Intel Threading Building Box. пользование библиотека в системах анализа данных </w:t>
             </w:r>
             <w:r>
               <w:rPr>
                 <w:lang w:val="ru-RU"/>
               </w:rPr>
               <w:lastRenderedPageBreak/>
-              <w:t xml:space="preserve">R, </w:t>
-            </w:r>
-            <w:proofErr w:type="spellStart"/>
-            <w:r>
-              <w:rPr>
-                <w:lang w:val="ru-RU"/>
-              </w:rPr>
-              <w:t>Matlab</w:t>
-            </w:r>
-            <w:proofErr w:type="spellEnd"/>
-            <w:r>
-              <w:rPr>
-                <w:lang w:val="ru-RU"/>
-              </w:rPr>
-              <w:t xml:space="preserve"> и др. Средства программирования NVIDIA GPU </w:t>
-            </w:r>
-            <w:proofErr w:type="spellStart"/>
-            <w:r>
-              <w:rPr>
-                <w:lang w:val="ru-RU"/>
-              </w:rPr>
-              <w:t>Cuda</w:t>
-            </w:r>
-            <w:proofErr w:type="spellEnd"/>
-            <w:r>
-              <w:rPr>
-                <w:lang w:val="ru-RU"/>
-              </w:rPr>
-              <w:t xml:space="preserve"> </w:t>
-            </w:r>
-            <w:proofErr w:type="spellStart"/>
-            <w:r>
-              <w:rPr>
-                <w:lang w:val="ru-RU"/>
-              </w:rPr>
-              <w:t>OpenCL</w:t>
-            </w:r>
-            <w:proofErr w:type="spellEnd"/>
-            <w:r>
-              <w:rPr>
-                <w:lang w:val="ru-RU"/>
-              </w:rPr>
-              <w:t>.</w:t>
+              <w:t>R, Matlab и др. Средства программирования NVIDIA GPU Cuda OpenCL.</w:t>
             </w:r>
           </w:p>
         </w:tc>
@@ -5972,49 +5436,7 @@
               <w:rPr>
                 <w:lang w:val="ru-RU"/>
               </w:rPr>
-              <w:t xml:space="preserve">Многоядерные процессорные архитектуры SMP и NUMA. Инструментальные средства программирования SMP-архитектур </w:t>
-            </w:r>
-            <w:proofErr w:type="spellStart"/>
-            <w:r>
-              <w:rPr>
-                <w:lang w:val="ru-RU"/>
-              </w:rPr>
-              <w:t>OpenMP</w:t>
-            </w:r>
-            <w:proofErr w:type="spellEnd"/>
-            <w:r>
-              <w:rPr>
-                <w:lang w:val="ru-RU"/>
-              </w:rPr>
-              <w:t xml:space="preserve">. Многопоточные приложения. Суперкомпьютеры, кластеры, </w:t>
-            </w:r>
-            <w:proofErr w:type="spellStart"/>
-            <w:r>
-              <w:rPr>
-                <w:lang w:val="ru-RU"/>
-              </w:rPr>
-              <w:t>гриды</w:t>
-            </w:r>
-            <w:proofErr w:type="spellEnd"/>
-            <w:r>
-              <w:rPr>
-                <w:lang w:val="ru-RU"/>
-              </w:rPr>
-              <w:t xml:space="preserve"> и облачные вычисления. </w:t>
-            </w:r>
-            <w:proofErr w:type="spellStart"/>
-            <w:r>
-              <w:rPr>
-                <w:lang w:val="ru-RU"/>
-              </w:rPr>
-              <w:t>Метакопьютинг</w:t>
-            </w:r>
-            <w:proofErr w:type="spellEnd"/>
-            <w:r>
-              <w:rPr>
-                <w:lang w:val="ru-RU"/>
-              </w:rPr>
-              <w:t>. Библиотека программирования кластерных ВС MPI и ее реализации. Системы MOSIX.</w:t>
+              <w:t>Многоядерные процессорные архитектуры SMP и NUMA. Инструментальные средства программирования SMP-архитектур OpenMP. Многопоточные приложения. Суперкомпьютеры, кластеры, гриды и облачные вычисления. Метакопьютинг. Библиотека программирования кластерных ВС MPI и ее реализации. Системы MOSIX.</w:t>
             </w:r>
           </w:p>
         </w:tc>
@@ -6108,21 +5530,7 @@
               <w:rPr>
                 <w:lang w:val="ru-RU"/>
               </w:rPr>
-              <w:t xml:space="preserve">№ </w:t>
-            </w:r>
-            <w:proofErr w:type="gramStart"/>
-            <w:r>
-              <w:rPr>
-                <w:lang w:val="ru-RU"/>
-              </w:rPr>
-              <w:t>п</w:t>
-            </w:r>
-            <w:proofErr w:type="gramEnd"/>
-            <w:r>
-              <w:rPr>
-                <w:lang w:val="ru-RU"/>
-              </w:rPr>
-              <w:t>/п</w:t>
+              <w:t>№ п/п</w:t>
             </w:r>
           </w:p>
         </w:tc>
@@ -6272,21 +5680,7 @@
               <w:rPr>
                 <w:lang w:val="ru-RU"/>
               </w:rPr>
-              <w:t>Эвристический пои</w:t>
-            </w:r>
-            <w:proofErr w:type="gramStart"/>
-            <w:r>
-              <w:rPr>
-                <w:lang w:val="ru-RU"/>
-              </w:rPr>
-              <w:t>ск в гр</w:t>
-            </w:r>
-            <w:proofErr w:type="gramEnd"/>
-            <w:r>
-              <w:rPr>
-                <w:lang w:val="ru-RU"/>
-              </w:rPr>
-              <w:t>афе пространства состояний</w:t>
+              <w:t>Эвристический поиск в графе пространства состояний</w:t>
             </w:r>
           </w:p>
         </w:tc>
@@ -6351,16 +5745,8 @@
               <w:rPr>
                 <w:lang w:val="ru-RU"/>
               </w:rPr>
-              <w:t xml:space="preserve">Разработка компилятора языка </w:t>
-            </w:r>
-            <w:proofErr w:type="spellStart"/>
-            <w:r>
-              <w:rPr>
-                <w:lang w:val="ru-RU"/>
-              </w:rPr>
-              <w:t>Оберон</w:t>
-            </w:r>
-            <w:proofErr w:type="spellEnd"/>
+              <w:t>Разработка компилятора языка Оберон</w:t>
+            </w:r>
           </w:p>
         </w:tc>
         <w:tc>
@@ -6424,16 +5810,8 @@
               <w:rPr>
                 <w:lang w:val="ru-RU"/>
               </w:rPr>
-              <w:t xml:space="preserve">Параллельная обработка массива при помощи технологии </w:t>
-            </w:r>
-            <w:proofErr w:type="spellStart"/>
-            <w:r>
-              <w:rPr>
-                <w:lang w:val="ru-RU"/>
-              </w:rPr>
-              <w:t>OpenMP</w:t>
-            </w:r>
-            <w:proofErr w:type="spellEnd"/>
+              <w:t>Параллельная обработка массива при помощи технологии OpenMP</w:t>
+            </w:r>
           </w:p>
         </w:tc>
         <w:tc>
@@ -6718,21 +6096,7 @@
               <w:rPr>
                 <w:lang w:val="ru-RU"/>
               </w:rPr>
-              <w:t xml:space="preserve">№ </w:t>
-            </w:r>
-            <w:proofErr w:type="gramStart"/>
-            <w:r>
-              <w:rPr>
-                <w:lang w:val="ru-RU"/>
-              </w:rPr>
-              <w:t>п</w:t>
-            </w:r>
-            <w:proofErr w:type="gramEnd"/>
-            <w:r>
-              <w:rPr>
-                <w:lang w:val="ru-RU"/>
-              </w:rPr>
-              <w:t>/п</w:t>
+              <w:t>№ п/п</w:t>
             </w:r>
           </w:p>
         </w:tc>
@@ -6976,23 +6340,7 @@
                 <w:b/>
                 <w:lang w:val="ru-RU"/>
               </w:rPr>
-              <w:t xml:space="preserve">№ </w:t>
-            </w:r>
-            <w:proofErr w:type="gramStart"/>
-            <w:r>
-              <w:rPr>
-                <w:b/>
-                <w:lang w:val="ru-RU"/>
-              </w:rPr>
-              <w:t>п</w:t>
-            </w:r>
-            <w:proofErr w:type="gramEnd"/>
-            <w:r>
-              <w:rPr>
-                <w:b/>
-                <w:lang w:val="ru-RU"/>
-              </w:rPr>
-              <w:t>/п</w:t>
+              <w:t>№ п/п</w:t>
             </w:r>
           </w:p>
         </w:tc>
@@ -7252,23 +6600,7 @@
                 <w:b/>
                 <w:lang w:val="ru-RU"/>
               </w:rPr>
-              <w:t>КП (</w:t>
-            </w:r>
-            <w:proofErr w:type="gramStart"/>
-            <w:r>
-              <w:rPr>
-                <w:b/>
-                <w:lang w:val="ru-RU"/>
-              </w:rPr>
-              <w:t>КР</w:t>
-            </w:r>
-            <w:proofErr w:type="gramEnd"/>
-            <w:r>
-              <w:rPr>
-                <w:b/>
-                <w:lang w:val="ru-RU"/>
-              </w:rPr>
-              <w:t>)</w:t>
+              <w:t>КП (КР)</w:t>
             </w:r>
           </w:p>
         </w:tc>
@@ -7324,21 +6656,7 @@
               <w:rPr>
                 <w:lang w:val="ru-RU"/>
               </w:rPr>
-              <w:t xml:space="preserve">(применение </w:t>
-            </w:r>
-            <w:proofErr w:type="gramStart"/>
-            <w:r>
-              <w:rPr>
-                <w:lang w:val="ru-RU"/>
-              </w:rPr>
-              <w:t>слайд-материалов</w:t>
-            </w:r>
-            <w:proofErr w:type="gramEnd"/>
-            <w:r>
-              <w:rPr>
-                <w:lang w:val="ru-RU"/>
-              </w:rPr>
-              <w:t xml:space="preserve"> с последующей дискуссией по теме лекции);</w:t>
+              <w:t>(применение слайд-материалов с последующей дискуссией по теме лекции);</w:t>
             </w:r>
           </w:p>
           <w:p>
@@ -8364,23 +7682,7 @@
           <w:lang w:val="ru-RU"/>
         </w:rPr>
         <w:tab/>
-        <w:t xml:space="preserve">Методические указания для </w:t>
-      </w:r>
-      <w:proofErr w:type="gramStart"/>
-      <w:r>
-        <w:rPr>
-          <w:b/>
-          <w:lang w:val="ru-RU"/>
-        </w:rPr>
-        <w:t>обучающихся</w:t>
-      </w:r>
-      <w:proofErr w:type="gramEnd"/>
-      <w:r>
-        <w:rPr>
-          <w:b/>
-          <w:lang w:val="ru-RU"/>
-        </w:rPr>
-        <w:t xml:space="preserve"> по освоению дисциплины</w:t>
+        <w:t>Методические указания для обучающихся по освоению дисциплины</w:t>
       </w:r>
     </w:p>
     <w:p>
@@ -8414,16 +7716,8 @@
         <w:rPr>
           <w:lang w:val="ru-RU"/>
         </w:rPr>
-        <w:t xml:space="preserve">. На занятии до сведения учащегося доводятся основные вопросы дисциплины, показывается ее роль и место в соответствующей области знаний, определяется значение дисциплины для формирования компетенций. </w:t>
-      </w:r>
-      <w:proofErr w:type="gramStart"/>
-      <w:r>
-        <w:rPr>
-          <w:lang w:val="ru-RU"/>
-        </w:rPr>
-        <w:t>Для закрепления материала обучающимся на лекции предлагается провести дискуссию по темам:</w:t>
-      </w:r>
-      <w:proofErr w:type="gramEnd"/>
+        <w:t>. На занятии до сведения учащегося доводятся основные вопросы дисциплины, показывается ее роль и место в соответствующей области знаний, определяется значение дисциплины для формирования компетенций. Для закрепления материала обучающимся на лекции предлагается провести дискуссию по темам:</w:t>
+      </w:r>
     </w:p>
     <w:p>
       <w:pPr>
@@ -8618,23 +7912,7 @@
           <w:lang w:val="ru-RU"/>
         </w:rPr>
         <w:tab/>
-        <w:t xml:space="preserve">Методические указания для </w:t>
-      </w:r>
-      <w:proofErr w:type="gramStart"/>
-      <w:r>
-        <w:rPr>
-          <w:b/>
-          <w:lang w:val="ru-RU"/>
-        </w:rPr>
-        <w:t>обучающихся</w:t>
-      </w:r>
-      <w:proofErr w:type="gramEnd"/>
-      <w:r>
-        <w:rPr>
-          <w:b/>
-          <w:lang w:val="ru-RU"/>
-        </w:rPr>
-        <w:t xml:space="preserve"> по лабораторным работам</w:t>
+        <w:t>Методические указания для обучающихся по лабораторным работам</w:t>
       </w:r>
     </w:p>
     <w:p>
@@ -8710,61 +7988,11 @@
           <w:lang w:val="ru-RU"/>
         </w:rPr>
       </w:pPr>
-      <w:proofErr w:type="spellStart"/>
-      <w:r>
-        <w:rPr>
-          <w:lang w:val="ru-RU"/>
-        </w:rPr>
-        <w:t>Ахо</w:t>
-      </w:r>
-      <w:proofErr w:type="spellEnd"/>
-      <w:r>
-        <w:rPr>
-          <w:lang w:val="ru-RU"/>
-        </w:rPr>
-        <w:t xml:space="preserve"> А. В. Структуры данных и алгоритмы [Электронный ресурс]</w:t>
-      </w:r>
-      <w:proofErr w:type="gramStart"/>
-      <w:r>
-        <w:rPr>
-          <w:lang w:val="ru-RU"/>
-        </w:rPr>
-        <w:t xml:space="preserve">  :</w:t>
-      </w:r>
-      <w:proofErr w:type="gramEnd"/>
-      <w:r>
-        <w:rPr>
-          <w:lang w:val="ru-RU"/>
-        </w:rPr>
-        <w:t xml:space="preserve"> пер. с англ. / А. В. </w:t>
-      </w:r>
-      <w:proofErr w:type="spellStart"/>
-      <w:r>
-        <w:rPr>
-          <w:lang w:val="ru-RU"/>
-        </w:rPr>
-        <w:t>Ахо</w:t>
-      </w:r>
-      <w:proofErr w:type="spellEnd"/>
-      <w:r>
-        <w:rPr>
-          <w:lang w:val="ru-RU"/>
-        </w:rPr>
-        <w:t xml:space="preserve">, Д. Э. </w:t>
-      </w:r>
-      <w:proofErr w:type="spellStart"/>
-      <w:r>
-        <w:rPr>
-          <w:lang w:val="ru-RU"/>
-        </w:rPr>
-        <w:t>Хопкрофт</w:t>
-      </w:r>
-      <w:proofErr w:type="spellEnd"/>
-      <w:r>
-        <w:rPr>
-          <w:lang w:val="ru-RU"/>
-        </w:rPr>
-        <w:t>, Д. У. Ульман ; ред. А. А. Минько, 2000. - 384.</w:t>
+      <w:r>
+        <w:rPr>
+          <w:lang w:val="ru-RU"/>
+        </w:rPr>
+        <w:t>Ахо А. В. Структуры данных и алгоритмы [Электронный ресурс]  : пер. с англ. / А. В. Ахо, Д. Э. Хопкрофт, Д. У. Ульман ; ред. А. А. Минько, 2000. - 384.</w:t>
       </w:r>
     </w:p>
     <w:p>
@@ -8784,35 +8012,7 @@
         <w:rPr>
           <w:lang w:val="ru-RU"/>
         </w:rPr>
-        <w:t>Гагарина Л. Г. Введение в теорию алгоритмических языков и компиляторов : учебное пособие для вузов по направлению 230100 "Информатика и вычислительная техника" / Л. Г. Гагарина</w:t>
-      </w:r>
-      <w:proofErr w:type="gramStart"/>
-      <w:r>
-        <w:rPr>
-          <w:lang w:val="ru-RU"/>
-        </w:rPr>
-        <w:t xml:space="preserve"> ,</w:t>
-      </w:r>
-      <w:proofErr w:type="gramEnd"/>
-      <w:r>
-        <w:rPr>
-          <w:lang w:val="ru-RU"/>
-        </w:rPr>
-        <w:t xml:space="preserve"> Е. В. </w:t>
-      </w:r>
-      <w:proofErr w:type="spellStart"/>
-      <w:r>
-        <w:rPr>
-          <w:lang w:val="ru-RU"/>
-        </w:rPr>
-        <w:t>Кокорева</w:t>
-      </w:r>
-      <w:proofErr w:type="spellEnd"/>
-      <w:r>
-        <w:rPr>
-          <w:lang w:val="ru-RU"/>
-        </w:rPr>
-        <w:t>, 2011. - 175.</w:t>
+        <w:t>Гагарина Л. Г. Введение в теорию алгоритмических языков и компиляторов : учебное пособие для вузов по направлению 230100 "Информатика и вычислительная техника" / Л. Г. Гагарина , Е. В. Кокорева, 2011. - 175.</w:t>
       </w:r>
     </w:p>
     <w:p>
@@ -8832,49 +8032,7 @@
         <w:rPr>
           <w:lang w:val="ru-RU"/>
         </w:rPr>
-        <w:t xml:space="preserve">Малявко А. А. Параллельное программирование на основе технологий </w:t>
-      </w:r>
-      <w:proofErr w:type="spellStart"/>
-      <w:r>
-        <w:rPr>
-          <w:lang w:val="ru-RU"/>
-        </w:rPr>
-        <w:t>OpenMP</w:t>
-      </w:r>
-      <w:proofErr w:type="spellEnd"/>
-      <w:r>
-        <w:rPr>
-          <w:lang w:val="ru-RU"/>
-        </w:rPr>
-        <w:t>, MPI, CUDA</w:t>
-      </w:r>
-      <w:proofErr w:type="gramStart"/>
-      <w:r>
-        <w:rPr>
-          <w:lang w:val="ru-RU"/>
-        </w:rPr>
-        <w:t xml:space="preserve"> :</w:t>
-      </w:r>
-      <w:proofErr w:type="gramEnd"/>
-      <w:r>
-        <w:rPr>
-          <w:lang w:val="ru-RU"/>
-        </w:rPr>
-        <w:t xml:space="preserve"> учебное пособие для академического </w:t>
-      </w:r>
-      <w:proofErr w:type="spellStart"/>
-      <w:r>
-        <w:rPr>
-          <w:lang w:val="ru-RU"/>
-        </w:rPr>
-        <w:t>бакалавриата</w:t>
-      </w:r>
-      <w:proofErr w:type="spellEnd"/>
-      <w:r>
-        <w:rPr>
-          <w:lang w:val="ru-RU"/>
-        </w:rPr>
-        <w:t xml:space="preserve"> / А. А. Малявко, 2018. - 115.</w:t>
+        <w:t>Малявко А. А. Параллельное программирование на основе технологий OpenMP, MPI, CUDA : учебное пособие для академического бакалавриата / А. А. Малявко, 2018. - 115.</w:t>
       </w:r>
     </w:p>
     <w:p>
@@ -8908,32 +8066,14 @@
           <w:lang w:val="ru-RU"/>
         </w:rPr>
         <w:tab/>
-        <w:t xml:space="preserve">Методические указания для </w:t>
-      </w:r>
-      <w:proofErr w:type="gramStart"/>
+        <w:t xml:space="preserve">Методические указания для обучающихся </w:t>
+      </w:r>
       <w:r>
         <w:rPr>
           <w:b/>
           <w:bCs/>
           <w:lang w:val="ru-RU"/>
         </w:rPr>
-        <w:t>обучающихся</w:t>
-      </w:r>
-      <w:proofErr w:type="gramEnd"/>
-      <w:r>
-        <w:rPr>
-          <w:b/>
-          <w:bCs/>
-          <w:lang w:val="ru-RU"/>
-        </w:rPr>
-        <w:t xml:space="preserve"> </w:t>
-      </w:r>
-      <w:r>
-        <w:rPr>
-          <w:b/>
-          <w:bCs/>
-          <w:lang w:val="ru-RU"/>
-        </w:rPr>
         <w:t>по самостоятельной работе</w:t>
       </w:r>
     </w:p>
@@ -9104,30 +8244,8 @@
         <w:rPr>
           <w:lang w:val="ru-RU"/>
         </w:rPr>
-        <w:t xml:space="preserve">Компиляторы GCC, CLANG, </w:t>
-      </w:r>
-      <w:proofErr w:type="spellStart"/>
-      <w:r>
-        <w:rPr>
-          <w:lang w:val="ru-RU"/>
-        </w:rPr>
-        <w:t>Intel</w:t>
-      </w:r>
-      <w:proofErr w:type="spellEnd"/>
-      <w:r>
-        <w:rPr>
-          <w:lang w:val="ru-RU"/>
-        </w:rPr>
-        <w:t xml:space="preserve"> C </w:t>
-      </w:r>
-      <w:proofErr w:type="spellStart"/>
-      <w:r>
-        <w:rPr>
-          <w:lang w:val="ru-RU"/>
-        </w:rPr>
-        <w:t>Compiler</w:t>
-      </w:r>
-      <w:proofErr w:type="spellEnd"/>
+        <w:t>Компиляторы GCC, CLANG, Intel C Compiler</w:t>
+      </w:r>
       <w:r>
         <w:rPr>
           <w:lang w:val="ru-RU"/>
@@ -9155,21 +8273,7 @@
         <w:rPr>
           <w:lang w:val="ru-RU"/>
         </w:rPr>
-        <w:t>Алгоритм</w:t>
-      </w:r>
-      <w:proofErr w:type="gramStart"/>
-      <w:r>
-        <w:rPr>
-          <w:lang w:val="ru-RU"/>
-        </w:rPr>
-        <w:t xml:space="preserve"> А</w:t>
-      </w:r>
-      <w:proofErr w:type="gramEnd"/>
-      <w:r>
-        <w:rPr>
-          <w:lang w:val="ru-RU"/>
-        </w:rPr>
-        <w:t>*, Метод ветвей и границ, эволюционные алгоритмы: генетические алгоритмы, алгоритмы муравья, отжига и т.п.</w:t>
+        <w:t>Алгоритм А*, Метод ветвей и границ, эволюционные алгоритмы: генетические алгоритмы, алгоритмы муравья, отжига и т.п.</w:t>
       </w:r>
     </w:p>
     <w:p>
@@ -9197,16 +8301,8 @@
         <w:rPr>
           <w:lang w:val="ru-RU"/>
         </w:rPr>
-        <w:t xml:space="preserve"> грамматику БНФ для языка </w:t>
-      </w:r>
-      <w:proofErr w:type="spellStart"/>
-      <w:r>
-        <w:rPr>
-          <w:lang w:val="ru-RU"/>
-        </w:rPr>
-        <w:t>Оберон</w:t>
-      </w:r>
-      <w:proofErr w:type="spellEnd"/>
+        <w:t xml:space="preserve"> грамматику БНФ для языка Оберон</w:t>
+      </w:r>
       <w:r>
         <w:rPr>
           <w:lang w:val="ru-RU"/>
@@ -9251,21 +8347,7 @@
         <w:rPr>
           <w:lang w:val="ru-RU"/>
         </w:rPr>
-        <w:t xml:space="preserve"> Добавить к этой программе инструкции </w:t>
-      </w:r>
-      <w:proofErr w:type="spellStart"/>
-      <w:r>
-        <w:rPr>
-          <w:lang w:val="ru-RU"/>
-        </w:rPr>
-        <w:t>OpenMP</w:t>
-      </w:r>
-      <w:proofErr w:type="spellEnd"/>
-      <w:r>
-        <w:rPr>
-          <w:lang w:val="ru-RU"/>
-        </w:rPr>
-        <w:t>.</w:t>
+        <w:t xml:space="preserve"> Добавить к этой программе инструкции OpenMP.</w:t>
       </w:r>
     </w:p>
     <w:p>
@@ -9389,23 +8471,7 @@
           <w:lang w:val="ru-RU"/>
         </w:rPr>
         <w:tab/>
-        <w:t>Фонд оценочных сре</w:t>
-      </w:r>
-      <w:proofErr w:type="gramStart"/>
-      <w:r>
-        <w:rPr>
-          <w:b/>
-          <w:lang w:val="ru-RU"/>
-        </w:rPr>
-        <w:t>дств дл</w:t>
-      </w:r>
-      <w:proofErr w:type="gramEnd"/>
-      <w:r>
-        <w:rPr>
-          <w:b/>
-          <w:lang w:val="ru-RU"/>
-        </w:rPr>
-        <w:t>я контроля текущей успеваемости и проведения промежуточной аттестации по дисциплине</w:t>
+        <w:t>Фонд оценочных средств для контроля текущей успеваемости и проведения промежуточной аттестации по дисциплине</w:t>
       </w:r>
     </w:p>
     <w:p>
@@ -9786,21 +8852,7 @@
         <w:rPr>
           <w:lang w:val="ru-RU"/>
         </w:rPr>
-        <w:t>Эвристический пои</w:t>
-      </w:r>
-      <w:proofErr w:type="gramStart"/>
-      <w:r>
-        <w:rPr>
-          <w:lang w:val="ru-RU"/>
-        </w:rPr>
-        <w:t>ск в гр</w:t>
-      </w:r>
-      <w:proofErr w:type="gramEnd"/>
-      <w:r>
-        <w:rPr>
-          <w:lang w:val="ru-RU"/>
-        </w:rPr>
-        <w:t>афе пространства состояний</w:t>
+        <w:t>Эвристический поиск в графе пространства состояний</w:t>
       </w:r>
       <w:r>
         <w:rPr>
@@ -9812,16 +8864,8 @@
         <w:rPr>
           <w:lang w:val="ru-RU"/>
         </w:rPr>
-        <w:t xml:space="preserve">Разработка компилятора языка </w:t>
-      </w:r>
-      <w:proofErr w:type="spellStart"/>
-      <w:r>
-        <w:rPr>
-          <w:lang w:val="ru-RU"/>
-        </w:rPr>
-        <w:t>Оберон</w:t>
-      </w:r>
-      <w:proofErr w:type="spellEnd"/>
+        <w:t>Разработка компилятора языка Оберон</w:t>
+      </w:r>
       <w:r>
         <w:rPr>
           <w:lang w:val="ru-RU"/>
@@ -9832,16 +8876,8 @@
         <w:rPr>
           <w:lang w:val="ru-RU"/>
         </w:rPr>
-        <w:t xml:space="preserve">Параллельная обработка массива при помощи технологии </w:t>
-      </w:r>
-      <w:proofErr w:type="spellStart"/>
-      <w:r>
-        <w:rPr>
-          <w:lang w:val="ru-RU"/>
-        </w:rPr>
-        <w:t>OpenMP</w:t>
-      </w:r>
-      <w:proofErr w:type="spellEnd"/>
+        <w:t>Параллельная обработка массива при помощи технологии OpenMP</w:t>
+      </w:r>
       <w:r>
         <w:rPr>
           <w:lang w:val="ru-RU"/>
@@ -10028,16 +9064,8 @@
         <w:rPr>
           <w:lang w:val="ru-RU"/>
         </w:rPr>
-        <w:t>Какова общая синтаксическая структура языка программирования</w:t>
-      </w:r>
-      <w:proofErr w:type="gramStart"/>
-      <w:r>
-        <w:rPr>
-          <w:lang w:val="ru-RU"/>
-        </w:rPr>
-        <w:t xml:space="preserve"> С</w:t>
-      </w:r>
-      <w:proofErr w:type="gramEnd"/>
+        <w:t>Какова общая синтаксическая структура языка программирования С</w:t>
+      </w:r>
       <w:r>
         <w:rPr>
           <w:lang w:val="ru-RU"/>
@@ -10257,21 +9285,7 @@
         <w:rPr>
           <w:lang w:val="ru-RU"/>
         </w:rPr>
-        <w:t xml:space="preserve">В чем суть применения технологии </w:t>
-      </w:r>
-      <w:proofErr w:type="spellStart"/>
-      <w:r>
-        <w:rPr>
-          <w:lang w:val="ru-RU"/>
-        </w:rPr>
-        <w:t>OpenMP</w:t>
-      </w:r>
-      <w:proofErr w:type="spellEnd"/>
-      <w:r>
-        <w:rPr>
-          <w:lang w:val="ru-RU"/>
-        </w:rPr>
-        <w:t xml:space="preserve"> при реализации программ</w:t>
+        <w:t>В чем суть применения технологии OpenMP при реализации программ</w:t>
       </w:r>
       <w:r>
         <w:rPr>
@@ -10315,21 +9329,7 @@
         <w:rPr>
           <w:lang w:val="ru-RU"/>
         </w:rPr>
-        <w:t xml:space="preserve"> инструкции </w:t>
-      </w:r>
-      <w:proofErr w:type="spellStart"/>
-      <w:r>
-        <w:rPr>
-          <w:lang w:val="ru-RU"/>
-        </w:rPr>
-        <w:t>OpenMP</w:t>
-      </w:r>
-      <w:proofErr w:type="spellEnd"/>
-      <w:r>
-        <w:rPr>
-          <w:lang w:val="ru-RU"/>
-        </w:rPr>
-        <w:t xml:space="preserve"> в GCC</w:t>
+        <w:t xml:space="preserve"> инструкции OpenMP в GCC</w:t>
       </w:r>
       <w:r>
         <w:rPr>
@@ -10694,21 +9694,7 @@
         <w:rPr>
           <w:lang w:val="ru-RU"/>
         </w:rPr>
-        <w:t xml:space="preserve">Какие синтаксические структуры используются для задания параллельных вычислительных процессов </w:t>
-      </w:r>
-      <w:proofErr w:type="spellStart"/>
-      <w:r>
-        <w:rPr>
-          <w:lang w:val="ru-RU"/>
-        </w:rPr>
-        <w:t>OpenMP</w:t>
-      </w:r>
-      <w:proofErr w:type="spellEnd"/>
-      <w:r>
-        <w:rPr>
-          <w:lang w:val="ru-RU"/>
-        </w:rPr>
-        <w:t xml:space="preserve"> в языке C?</w:t>
+        <w:t>Какие синтаксические структуры используются для задания параллельных вычислительных процессов OpenMP в языке C?</w:t>
       </w:r>
     </w:p>
     <w:p>
@@ -11041,21 +10027,7 @@
               <w:rPr>
                 <w:lang w:val="ru-RU"/>
               </w:rPr>
-              <w:t xml:space="preserve">Уверенно демонстрирует полученные знания согласно показателям, приводит примеры, отвечает на вопросы. Работает со специализированными программными средствами. </w:t>
-            </w:r>
-            <w:proofErr w:type="gramStart"/>
-            <w:r>
-              <w:rPr>
-                <w:lang w:val="ru-RU"/>
-              </w:rPr>
-              <w:t>Способен</w:t>
-            </w:r>
-            <w:proofErr w:type="gramEnd"/>
-            <w:r>
-              <w:rPr>
-                <w:lang w:val="ru-RU"/>
-              </w:rPr>
-              <w:t xml:space="preserve"> выявлять </w:t>
+              <w:t xml:space="preserve">Уверенно демонстрирует полученные знания согласно показателям, приводит примеры, отвечает на вопросы. Работает со специализированными программными средствами. Способен выявлять </w:t>
             </w:r>
             <w:r>
               <w:rPr>
@@ -11207,21 +10179,7 @@
               <w:rPr>
                 <w:lang w:val="ru-RU"/>
               </w:rPr>
-              <w:t xml:space="preserve">Уверенно демонстрирует полученные знания согласно показателям, приводит примеры, отвечает на вопросы. Использует классические методы построения программ. </w:t>
-            </w:r>
-            <w:proofErr w:type="gramStart"/>
-            <w:r>
-              <w:rPr>
-                <w:lang w:val="ru-RU"/>
-              </w:rPr>
-              <w:t>Способен</w:t>
-            </w:r>
-            <w:proofErr w:type="gramEnd"/>
-            <w:r>
-              <w:rPr>
-                <w:lang w:val="ru-RU"/>
-              </w:rPr>
-              <w:t xml:space="preserve"> реализовывать решения </w:t>
+              <w:t xml:space="preserve">Уверенно демонстрирует полученные знания согласно показателям, приводит примеры, отвечает на вопросы. Использует классические методы построения программ. Способен реализовывать решения </w:t>
             </w:r>
             <w:r>
               <w:rPr>
@@ -11465,21 +10423,7 @@
         <w:rPr>
           <w:color w:val="auto"/>
         </w:rPr>
-        <w:t xml:space="preserve">Дать характеристику разновидностям </w:t>
-      </w:r>
-      <w:proofErr w:type="spellStart"/>
-      <w:r>
-        <w:rPr>
-          <w:color w:val="auto"/>
-        </w:rPr>
-        <w:t>внутрипроцессорного</w:t>
-      </w:r>
-      <w:proofErr w:type="spellEnd"/>
-      <w:r>
-        <w:rPr>
-          <w:color w:val="auto"/>
-        </w:rPr>
-        <w:t xml:space="preserve"> обмена информацией для разных архитектур процессоров. </w:t>
+        <w:t xml:space="preserve">Дать характеристику разновидностям внутрипроцессорного обмена информацией для разных архитектур процессоров. </w:t>
       </w:r>
     </w:p>
     <w:p>
@@ -11498,35 +10442,7 @@
         <w:rPr>
           <w:color w:val="auto"/>
         </w:rPr>
-        <w:t xml:space="preserve">Охарактеризовать архитектуры </w:t>
-      </w:r>
-      <w:proofErr w:type="spellStart"/>
-      <w:r>
-        <w:rPr>
-          <w:color w:val="auto"/>
-        </w:rPr>
-        <w:t>Intel</w:t>
-      </w:r>
-      <w:proofErr w:type="spellEnd"/>
-      <w:r>
-        <w:rPr>
-          <w:color w:val="auto"/>
-        </w:rPr>
-        <w:t xml:space="preserve">, </w:t>
-      </w:r>
-      <w:proofErr w:type="spellStart"/>
-      <w:r>
-        <w:rPr>
-          <w:color w:val="auto"/>
-        </w:rPr>
-        <w:t>PowerPC</w:t>
-      </w:r>
-      <w:proofErr w:type="spellEnd"/>
-      <w:r>
-        <w:rPr>
-          <w:color w:val="auto"/>
-        </w:rPr>
-        <w:t>, ARMv7, MIPS, AVR.</w:t>
+        <w:t>Охарактеризовать архитектуры Intel, PowerPC, ARMv7, MIPS, AVR.</w:t>
       </w:r>
     </w:p>
     <w:p>
@@ -11621,21 +10537,7 @@
         <w:rPr>
           <w:color w:val="auto"/>
         </w:rPr>
-        <w:t xml:space="preserve">Показать эффективные (по количеству операций и/или объему используемой памяти) реализации </w:t>
-      </w:r>
-      <w:proofErr w:type="spellStart"/>
-      <w:r>
-        <w:rPr>
-          <w:color w:val="auto"/>
-        </w:rPr>
-        <w:t>мультиотображений</w:t>
-      </w:r>
-      <w:proofErr w:type="spellEnd"/>
-      <w:r>
-        <w:rPr>
-          <w:color w:val="auto"/>
-        </w:rPr>
-        <w:t xml:space="preserve">, списков, множеств, мультимножеств, деревьев, графов. </w:t>
+        <w:t xml:space="preserve">Показать эффективные (по количеству операций и/или объему используемой памяти) реализации мультиотображений, списков, множеств, мультимножеств, деревьев, графов. </w:t>
       </w:r>
     </w:p>
     <w:p>
@@ -11654,21 +10556,7 @@
         <w:rPr>
           <w:color w:val="auto"/>
         </w:rPr>
-        <w:t xml:space="preserve">Особенности использования очередей и приоритетных очередей, стеков, </w:t>
-      </w:r>
-      <w:proofErr w:type="spellStart"/>
-      <w:r>
-        <w:rPr>
-          <w:color w:val="auto"/>
-        </w:rPr>
-        <w:t>деревиев</w:t>
-      </w:r>
-      <w:proofErr w:type="spellEnd"/>
-      <w:r>
-        <w:rPr>
-          <w:color w:val="auto"/>
-        </w:rPr>
-        <w:t xml:space="preserve"> в имитационном моделировании. </w:t>
+        <w:t xml:space="preserve">Особенности использования очередей и приоритетных очередей, стеков, деревиев в имитационном моделировании. </w:t>
       </w:r>
     </w:p>
     <w:p>
@@ -11725,21 +10613,7 @@
         <w:rPr>
           <w:color w:val="auto"/>
         </w:rPr>
-        <w:t xml:space="preserve">Особенности процессоров </w:t>
-      </w:r>
-      <w:proofErr w:type="spellStart"/>
-      <w:r>
-        <w:rPr>
-          <w:color w:val="auto"/>
-        </w:rPr>
-        <w:t>Intel</w:t>
-      </w:r>
-      <w:proofErr w:type="spellEnd"/>
-      <w:r>
-        <w:rPr>
-          <w:color w:val="auto"/>
-        </w:rPr>
-        <w:t xml:space="preserve"> и оптимизации исходного кода для эффективного использования его ресурсов. </w:t>
+        <w:t xml:space="preserve">Особенности процессоров Intel и оптимизации исходного кода для эффективного использования его ресурсов. </w:t>
       </w:r>
     </w:p>
     <w:p>
@@ -11758,35 +10632,7 @@
         <w:rPr>
           <w:color w:val="auto"/>
         </w:rPr>
-        <w:t xml:space="preserve">Перечислить особенности конвейерного исполнения команд процессора </w:t>
-      </w:r>
-      <w:proofErr w:type="spellStart"/>
-      <w:r>
-        <w:rPr>
-          <w:color w:val="auto"/>
-        </w:rPr>
-        <w:t>Intel</w:t>
-      </w:r>
-      <w:proofErr w:type="spellEnd"/>
-      <w:r>
-        <w:rPr>
-          <w:color w:val="auto"/>
-        </w:rPr>
-        <w:t xml:space="preserve"> </w:t>
-      </w:r>
-      <w:proofErr w:type="spellStart"/>
-      <w:r>
-        <w:rPr>
-          <w:color w:val="auto"/>
-        </w:rPr>
-        <w:t>Pentium</w:t>
-      </w:r>
-      <w:proofErr w:type="spellEnd"/>
-      <w:r>
-        <w:rPr>
-          <w:color w:val="auto"/>
-        </w:rPr>
-        <w:t xml:space="preserve">. </w:t>
+        <w:t xml:space="preserve">Перечислить особенности конвейерного исполнения команд процессора Intel Pentium. </w:t>
       </w:r>
     </w:p>
     <w:p>
@@ -11805,21 +10651,7 @@
         <w:rPr>
           <w:color w:val="auto"/>
         </w:rPr>
-        <w:t xml:space="preserve">Особенности архитектур процессоров </w:t>
-      </w:r>
-      <w:proofErr w:type="spellStart"/>
-      <w:r>
-        <w:rPr>
-          <w:color w:val="auto"/>
-        </w:rPr>
-        <w:t>Core</w:t>
-      </w:r>
-      <w:proofErr w:type="spellEnd"/>
-      <w:r>
-        <w:rPr>
-          <w:color w:val="auto"/>
-        </w:rPr>
-        <w:t xml:space="preserve"> i7. </w:t>
+        <w:t xml:space="preserve">Особенности архитектур процессоров Core i7. </w:t>
       </w:r>
     </w:p>
     <w:p>
@@ -11838,21 +10670,7 @@
         <w:rPr>
           <w:color w:val="auto"/>
         </w:rPr>
-        <w:t xml:space="preserve">Перечислить и охарактеризовать набор инструкций обработки векторных данных процессора </w:t>
-      </w:r>
-      <w:proofErr w:type="spellStart"/>
-      <w:r>
-        <w:rPr>
-          <w:color w:val="auto"/>
-        </w:rPr>
-        <w:t>Intel</w:t>
-      </w:r>
-      <w:proofErr w:type="spellEnd"/>
-      <w:r>
-        <w:rPr>
-          <w:color w:val="auto"/>
-        </w:rPr>
-        <w:t xml:space="preserve">. </w:t>
+        <w:t xml:space="preserve">Перечислить и охарактеризовать набор инструкций обработки векторных данных процессора Intel. </w:t>
       </w:r>
     </w:p>
     <w:p>
@@ -11928,117 +10746,25 @@
         <w:rPr>
           <w:color w:val="auto"/>
         </w:rPr>
-        <w:t xml:space="preserve">Дать определение </w:t>
-      </w:r>
-      <w:proofErr w:type="spellStart"/>
+        <w:t>Дать определение Just ini time –</w:t>
+      </w:r>
+      <w:r>
+        <w:t xml:space="preserve"> </w:t>
+      </w:r>
       <w:r>
         <w:rPr>
           <w:color w:val="auto"/>
         </w:rPr>
-        <w:t>Just</w:t>
-      </w:r>
-      <w:proofErr w:type="spellEnd"/>
+        <w:t>компиляции и Ahead of time –</w:t>
+      </w:r>
+      <w:r>
+        <w:t xml:space="preserve"> </w:t>
+      </w:r>
       <w:r>
         <w:rPr>
           <w:color w:val="auto"/>
         </w:rPr>
-        <w:t xml:space="preserve"> </w:t>
-      </w:r>
-      <w:proofErr w:type="spellStart"/>
-      <w:r>
-        <w:rPr>
-          <w:color w:val="auto"/>
-        </w:rPr>
-        <w:t>ini</w:t>
-      </w:r>
-      <w:proofErr w:type="spellEnd"/>
-      <w:r>
-        <w:rPr>
-          <w:color w:val="auto"/>
-        </w:rPr>
-        <w:t xml:space="preserve"> </w:t>
-      </w:r>
-      <w:proofErr w:type="spellStart"/>
-      <w:r>
-        <w:rPr>
-          <w:color w:val="auto"/>
-        </w:rPr>
-        <w:t>time</w:t>
-      </w:r>
-      <w:proofErr w:type="spellEnd"/>
-      <w:r>
-        <w:rPr>
-          <w:color w:val="auto"/>
-        </w:rPr>
-        <w:t xml:space="preserve"> –</w:t>
-      </w:r>
-      <w:r>
-        <w:t xml:space="preserve"> </w:t>
-      </w:r>
-      <w:r>
-        <w:rPr>
-          <w:color w:val="auto"/>
-        </w:rPr>
-        <w:t xml:space="preserve">компиляции и </w:t>
-      </w:r>
-      <w:proofErr w:type="spellStart"/>
-      <w:r>
-        <w:rPr>
-          <w:color w:val="auto"/>
-        </w:rPr>
-        <w:t>Ahead</w:t>
-      </w:r>
-      <w:proofErr w:type="spellEnd"/>
-      <w:r>
-        <w:rPr>
-          <w:color w:val="auto"/>
-        </w:rPr>
-        <w:t xml:space="preserve"> </w:t>
-      </w:r>
-      <w:proofErr w:type="spellStart"/>
-      <w:r>
-        <w:rPr>
-          <w:color w:val="auto"/>
-        </w:rPr>
-        <w:t>of</w:t>
-      </w:r>
-      <w:proofErr w:type="spellEnd"/>
-      <w:r>
-        <w:rPr>
-          <w:color w:val="auto"/>
-        </w:rPr>
-        <w:t xml:space="preserve"> </w:t>
-      </w:r>
-      <w:proofErr w:type="spellStart"/>
-      <w:r>
-        <w:rPr>
-          <w:color w:val="auto"/>
-        </w:rPr>
-        <w:t>time</w:t>
-      </w:r>
-      <w:proofErr w:type="spellEnd"/>
-      <w:r>
-        <w:rPr>
-          <w:color w:val="auto"/>
-        </w:rPr>
-        <w:t xml:space="preserve"> –</w:t>
-      </w:r>
-      <w:r>
-        <w:t xml:space="preserve"> </w:t>
-      </w:r>
-      <w:proofErr w:type="spellStart"/>
-      <w:r>
-        <w:rPr>
-          <w:color w:val="auto"/>
-        </w:rPr>
-        <w:t>компилфции</w:t>
-      </w:r>
-      <w:proofErr w:type="spellEnd"/>
-      <w:r>
-        <w:rPr>
-          <w:color w:val="auto"/>
-        </w:rPr>
-        <w:t>.</w:t>
+        <w:t>компилфции.</w:t>
       </w:r>
       <w:r>
         <w:rPr>
@@ -12119,21 +10845,7 @@
         <w:rPr>
           <w:color w:val="auto"/>
         </w:rPr>
-        <w:t xml:space="preserve">уемых </w:t>
-      </w:r>
-      <w:proofErr w:type="gramStart"/>
-      <w:r>
-        <w:rPr>
-          <w:color w:val="auto"/>
-        </w:rPr>
-        <w:t>в</w:t>
-      </w:r>
-      <w:proofErr w:type="gramEnd"/>
-      <w:r>
-        <w:rPr>
-          <w:color w:val="auto"/>
-        </w:rPr>
-        <w:t xml:space="preserve"> распределенных и</w:t>
+        <w:t>уемых в распределенных и</w:t>
       </w:r>
       <w:r>
         <w:rPr>
@@ -12182,21 +10894,7 @@
         <w:rPr>
           <w:color w:val="auto"/>
         </w:rPr>
-        <w:t xml:space="preserve">Охарактеризовать библиотеки BLAS, ATLAS, LAPACK, </w:t>
-      </w:r>
-      <w:proofErr w:type="spellStart"/>
-      <w:r>
-        <w:rPr>
-          <w:color w:val="auto"/>
-        </w:rPr>
-        <w:t>ScaLAPACK</w:t>
-      </w:r>
-      <w:proofErr w:type="spellEnd"/>
-      <w:r>
-        <w:rPr>
-          <w:color w:val="auto"/>
-        </w:rPr>
-        <w:t xml:space="preserve"> как средства разработки параллельных программ. </w:t>
+        <w:t xml:space="preserve">Охарактеризовать библиотеки BLAS, ATLAS, LAPACK, ScaLAPACK как средства разработки параллельных программ. </w:t>
       </w:r>
     </w:p>
     <w:p>
@@ -12215,21 +10913,7 @@
         <w:rPr>
           <w:color w:val="auto"/>
         </w:rPr>
-        <w:t xml:space="preserve">Перечислить средства параллельного программирования фирмы </w:t>
-      </w:r>
-      <w:proofErr w:type="spellStart"/>
-      <w:r>
-        <w:rPr>
-          <w:color w:val="auto"/>
-        </w:rPr>
-        <w:t>Intel</w:t>
-      </w:r>
-      <w:proofErr w:type="spellEnd"/>
-      <w:r>
-        <w:rPr>
-          <w:color w:val="auto"/>
-        </w:rPr>
-        <w:t xml:space="preserve">. </w:t>
+        <w:t xml:space="preserve">Перечислить средства параллельного программирования фирмы Intel. </w:t>
       </w:r>
     </w:p>
     <w:p>
@@ -12249,63 +10933,7 @@
           <w:color w:val="auto"/>
         </w:rPr>
         <w:lastRenderedPageBreak/>
-        <w:t xml:space="preserve">Показать особенности библиотеки </w:t>
-      </w:r>
-      <w:proofErr w:type="spellStart"/>
-      <w:r>
-        <w:rPr>
-          <w:color w:val="auto"/>
-        </w:rPr>
-        <w:t>Intel</w:t>
-      </w:r>
-      <w:proofErr w:type="spellEnd"/>
-      <w:r>
-        <w:rPr>
-          <w:color w:val="auto"/>
-        </w:rPr>
-        <w:t xml:space="preserve"> </w:t>
-      </w:r>
-      <w:proofErr w:type="spellStart"/>
-      <w:r>
-        <w:rPr>
-          <w:color w:val="auto"/>
-        </w:rPr>
-        <w:t>Threading</w:t>
-      </w:r>
-      <w:proofErr w:type="spellEnd"/>
-      <w:r>
-        <w:rPr>
-          <w:color w:val="auto"/>
-        </w:rPr>
-        <w:t xml:space="preserve"> </w:t>
-      </w:r>
-      <w:proofErr w:type="spellStart"/>
-      <w:r>
-        <w:rPr>
-          <w:color w:val="auto"/>
-        </w:rPr>
-        <w:t>Building</w:t>
-      </w:r>
-      <w:proofErr w:type="spellEnd"/>
-      <w:r>
-        <w:rPr>
-          <w:color w:val="auto"/>
-        </w:rPr>
-        <w:t xml:space="preserve"> </w:t>
-      </w:r>
-      <w:proofErr w:type="spellStart"/>
-      <w:r>
-        <w:rPr>
-          <w:color w:val="auto"/>
-        </w:rPr>
-        <w:t>Box</w:t>
-      </w:r>
-      <w:proofErr w:type="spellEnd"/>
-      <w:r>
-        <w:rPr>
-          <w:color w:val="auto"/>
-        </w:rPr>
-        <w:t xml:space="preserve"> как средства многопоточного программирования.</w:t>
+        <w:t>Показать особенности библиотеки Intel Threading Building Box как средства многопоточного программирования.</w:t>
       </w:r>
     </w:p>
     <w:p>
@@ -12324,21 +10952,7 @@
         <w:rPr>
           <w:color w:val="auto"/>
         </w:rPr>
-        <w:t xml:space="preserve">Использование специализированных библиотек в системах анализа данных R, </w:t>
-      </w:r>
-      <w:proofErr w:type="spellStart"/>
-      <w:r>
-        <w:rPr>
-          <w:color w:val="auto"/>
-        </w:rPr>
-        <w:t>Matlab</w:t>
-      </w:r>
-      <w:proofErr w:type="spellEnd"/>
-      <w:r>
-        <w:rPr>
-          <w:color w:val="auto"/>
-        </w:rPr>
-        <w:t xml:space="preserve"> и др. </w:t>
+        <w:t xml:space="preserve">Использование специализированных библиотек в системах анализа данных R, Matlab и др. </w:t>
       </w:r>
     </w:p>
     <w:p>
@@ -12357,35 +10971,7 @@
         <w:rPr>
           <w:color w:val="auto"/>
         </w:rPr>
-        <w:t xml:space="preserve">Перечислить методики и средства программирования на основе NVIDIA GPU </w:t>
-      </w:r>
-      <w:proofErr w:type="spellStart"/>
-      <w:r>
-        <w:rPr>
-          <w:color w:val="auto"/>
-        </w:rPr>
-        <w:t>Cuda</w:t>
-      </w:r>
-      <w:proofErr w:type="spellEnd"/>
-      <w:r>
-        <w:rPr>
-          <w:color w:val="auto"/>
-        </w:rPr>
-        <w:t xml:space="preserve"> </w:t>
-      </w:r>
-      <w:proofErr w:type="spellStart"/>
-      <w:r>
-        <w:rPr>
-          <w:color w:val="auto"/>
-        </w:rPr>
-        <w:t>OpenCL</w:t>
-      </w:r>
-      <w:proofErr w:type="spellEnd"/>
-      <w:r>
-        <w:rPr>
-          <w:color w:val="auto"/>
-        </w:rPr>
-        <w:t>.</w:t>
+        <w:t>Перечислить методики и средства программирования на основе NVIDIA GPU Cuda OpenCL.</w:t>
       </w:r>
     </w:p>
     <w:p>
@@ -12442,21 +11028,7 @@
         <w:rPr>
           <w:color w:val="auto"/>
         </w:rPr>
-        <w:t xml:space="preserve">Инструментальные средства программирования SMP-архитектур </w:t>
-      </w:r>
-      <w:proofErr w:type="spellStart"/>
-      <w:r>
-        <w:rPr>
-          <w:color w:val="auto"/>
-        </w:rPr>
-        <w:t>OpenMP</w:t>
-      </w:r>
-      <w:proofErr w:type="spellEnd"/>
-      <w:r>
-        <w:rPr>
-          <w:color w:val="auto"/>
-        </w:rPr>
-        <w:t xml:space="preserve">. </w:t>
+        <w:t xml:space="preserve">Инструментальные средства программирования SMP-архитектур OpenMP. </w:t>
       </w:r>
     </w:p>
     <w:p>
@@ -12494,21 +11066,7 @@
         <w:rPr>
           <w:color w:val="auto"/>
         </w:rPr>
-        <w:t xml:space="preserve">Методы построения аппаратных архитектур суперкомпьютеров, кластеров, </w:t>
-      </w:r>
-      <w:proofErr w:type="spellStart"/>
-      <w:r>
-        <w:rPr>
-          <w:color w:val="auto"/>
-        </w:rPr>
-        <w:t>гридов</w:t>
-      </w:r>
-      <w:proofErr w:type="spellEnd"/>
-      <w:r>
-        <w:rPr>
-          <w:color w:val="auto"/>
-        </w:rPr>
-        <w:t xml:space="preserve"> и систем облачных вычислений. </w:t>
+        <w:t xml:space="preserve">Методы построения аппаратных архитектур суперкомпьютеров, кластеров, гридов и систем облачных вычислений. </w:t>
       </w:r>
     </w:p>
     <w:p>
@@ -12527,21 +11085,7 @@
         <w:rPr>
           <w:color w:val="auto"/>
         </w:rPr>
-        <w:t xml:space="preserve">Понятие </w:t>
-      </w:r>
-      <w:proofErr w:type="spellStart"/>
-      <w:r>
-        <w:rPr>
-          <w:color w:val="auto"/>
-        </w:rPr>
-        <w:t>метакопьютинга</w:t>
-      </w:r>
-      <w:proofErr w:type="spellEnd"/>
-      <w:r>
-        <w:rPr>
-          <w:color w:val="auto"/>
-        </w:rPr>
-        <w:t>, методы и средства реализации.</w:t>
+        <w:t>Понятие метакопьютинга, методы и средства реализации.</w:t>
       </w:r>
     </w:p>
     <w:p>
@@ -12793,7 +11337,6 @@
           <w:lang w:val="ru-RU"/>
         </w:rPr>
       </w:pPr>
-      <w:proofErr w:type="spellStart"/>
       <w:r>
         <w:rPr>
           <w:rFonts w:ascii="Courier New" w:hAnsi="Courier New" w:cs="Courier New"/>
@@ -12801,117 +11344,7 @@
           <w:szCs w:val="20"/>
           <w:lang w:val="ru-RU"/>
         </w:rPr>
-        <w:t>module</w:t>
-      </w:r>
-      <w:proofErr w:type="spellEnd"/>
-      <w:r>
-        <w:rPr>
-          <w:rFonts w:ascii="Courier New" w:hAnsi="Courier New" w:cs="Courier New"/>
-          <w:sz w:val="20"/>
-          <w:szCs w:val="20"/>
-          <w:lang w:val="ru-RU"/>
-        </w:rPr>
-        <w:t xml:space="preserve">  =  MODULE </w:t>
-      </w:r>
-      <w:proofErr w:type="spellStart"/>
-      <w:r>
-        <w:rPr>
-          <w:rFonts w:ascii="Courier New" w:hAnsi="Courier New" w:cs="Courier New"/>
-          <w:sz w:val="20"/>
-          <w:szCs w:val="20"/>
-          <w:lang w:val="ru-RU"/>
-        </w:rPr>
-        <w:t>ident</w:t>
-      </w:r>
-      <w:proofErr w:type="spellEnd"/>
-      <w:r>
-        <w:rPr>
-          <w:rFonts w:ascii="Courier New" w:hAnsi="Courier New" w:cs="Courier New"/>
-          <w:sz w:val="20"/>
-          <w:szCs w:val="20"/>
-          <w:lang w:val="ru-RU"/>
-        </w:rPr>
-        <w:t xml:space="preserve"> ";"  [</w:t>
-      </w:r>
-      <w:proofErr w:type="spellStart"/>
-      <w:r>
-        <w:rPr>
-          <w:rFonts w:ascii="Courier New" w:hAnsi="Courier New" w:cs="Courier New"/>
-          <w:sz w:val="20"/>
-          <w:szCs w:val="20"/>
-          <w:lang w:val="ru-RU"/>
-        </w:rPr>
-        <w:t>ImportList</w:t>
-      </w:r>
-      <w:proofErr w:type="spellEnd"/>
-      <w:r>
-        <w:rPr>
-          <w:rFonts w:ascii="Courier New" w:hAnsi="Courier New" w:cs="Courier New"/>
-          <w:sz w:val="20"/>
-          <w:szCs w:val="20"/>
-          <w:lang w:val="ru-RU"/>
-        </w:rPr>
-        <w:t xml:space="preserve">] </w:t>
-      </w:r>
-      <w:proofErr w:type="spellStart"/>
-      <w:r>
-        <w:rPr>
-          <w:rFonts w:ascii="Courier New" w:hAnsi="Courier New" w:cs="Courier New"/>
-          <w:sz w:val="20"/>
-          <w:szCs w:val="20"/>
-          <w:lang w:val="ru-RU"/>
-        </w:rPr>
-        <w:t>DeclarationSequence</w:t>
-      </w:r>
-      <w:proofErr w:type="spellEnd"/>
-      <w:r>
-        <w:rPr>
-          <w:rFonts w:ascii="Courier New" w:hAnsi="Courier New" w:cs="Courier New"/>
-          <w:sz w:val="20"/>
-          <w:szCs w:val="20"/>
-          <w:lang w:val="ru-RU"/>
-        </w:rPr>
-        <w:t xml:space="preserve"> [BEGIN </w:t>
-      </w:r>
-      <w:proofErr w:type="spellStart"/>
-      <w:r>
-        <w:rPr>
-          <w:rFonts w:ascii="Courier New" w:hAnsi="Courier New" w:cs="Courier New"/>
-          <w:sz w:val="20"/>
-          <w:szCs w:val="20"/>
-          <w:lang w:val="ru-RU"/>
-        </w:rPr>
-        <w:t>StatementSequence</w:t>
-      </w:r>
-      <w:proofErr w:type="spellEnd"/>
-      <w:r>
-        <w:rPr>
-          <w:rFonts w:ascii="Courier New" w:hAnsi="Courier New" w:cs="Courier New"/>
-          <w:sz w:val="20"/>
-          <w:szCs w:val="20"/>
-          <w:lang w:val="ru-RU"/>
-        </w:rPr>
-        <w:t xml:space="preserve">] END </w:t>
-      </w:r>
-      <w:proofErr w:type="spellStart"/>
-      <w:r>
-        <w:rPr>
-          <w:rFonts w:ascii="Courier New" w:hAnsi="Courier New" w:cs="Courier New"/>
-          <w:sz w:val="20"/>
-          <w:szCs w:val="20"/>
-          <w:lang w:val="ru-RU"/>
-        </w:rPr>
-        <w:t>ident</w:t>
-      </w:r>
-      <w:proofErr w:type="spellEnd"/>
-      <w:r>
-        <w:rPr>
-          <w:rFonts w:ascii="Courier New" w:hAnsi="Courier New" w:cs="Courier New"/>
-          <w:sz w:val="20"/>
-          <w:szCs w:val="20"/>
-          <w:lang w:val="ru-RU"/>
-        </w:rPr>
-        <w:t xml:space="preserve"> ".".</w:t>
+        <w:t>module  =  MODULE ident ";"  [ImportList] DeclarationSequence [BEGIN StatementSequence] END ident ".".</w:t>
       </w:r>
     </w:p>
     <w:p>
@@ -12956,21 +11389,7 @@
         <w:rPr>
           <w:lang w:val="ru-RU"/>
         </w:rPr>
-        <w:t xml:space="preserve"> Кроме того, правило включает как </w:t>
-      </w:r>
-      <w:proofErr w:type="gramStart"/>
-      <w:r>
-        <w:rPr>
-          <w:lang w:val="ru-RU"/>
-        </w:rPr>
-        <w:t>терминальные</w:t>
-      </w:r>
-      <w:proofErr w:type="gramEnd"/>
-      <w:r>
-        <w:rPr>
-          <w:lang w:val="ru-RU"/>
-        </w:rPr>
-        <w:t xml:space="preserve"> так и нетерминальные символы. Поэтому в ANTLR4 данная структура будет выглядеть следующим образом:</w:t>
+        <w:t xml:space="preserve"> Кроме того, правило включает как терминальные так и нетерминальные символы. Поэтому в ANTLR4 данная структура будет выглядеть следующим образом:</w:t>
       </w:r>
     </w:p>
     <w:p>
@@ -12982,96 +11401,30 @@
           <w:lang w:val="ru-RU"/>
         </w:rPr>
       </w:pPr>
-      <w:proofErr w:type="spellStart"/>
       <w:r>
         <w:rPr>
           <w:rFonts w:ascii="Courier New" w:hAnsi="Courier New" w:cs="Courier New"/>
           <w:lang w:val="ru-RU"/>
         </w:rPr>
-        <w:t>module</w:t>
-      </w:r>
-      <w:proofErr w:type="spellEnd"/>
-      <w:r>
+        <w:t>module:</w:t>
+      </w:r>
+    </w:p>
+    <w:p>
+      <w:pPr>
+        <w:spacing w:after="0" w:line="240" w:lineRule="auto"/>
+        <w:jc w:val="both"/>
         <w:rPr>
           <w:rFonts w:ascii="Courier New" w:hAnsi="Courier New" w:cs="Courier New"/>
           <w:lang w:val="ru-RU"/>
         </w:rPr>
-        <w:t>:</w:t>
-      </w:r>
-    </w:p>
-    <w:p>
-      <w:pPr>
-        <w:spacing w:after="0" w:line="240" w:lineRule="auto"/>
-        <w:jc w:val="both"/>
+      </w:pPr>
+      <w:r>
         <w:rPr>
           <w:rFonts w:ascii="Courier New" w:hAnsi="Courier New" w:cs="Courier New"/>
           <w:lang w:val="ru-RU"/>
         </w:rPr>
-      </w:pPr>
-      <w:r>
-        <w:rPr>
-          <w:rFonts w:ascii="Courier New" w:hAnsi="Courier New" w:cs="Courier New"/>
-          <w:lang w:val="ru-RU"/>
-        </w:rPr>
         <w:tab/>
-        <w:t xml:space="preserve">MODULE </w:t>
-      </w:r>
-      <w:proofErr w:type="spellStart"/>
-      <w:r>
-        <w:rPr>
-          <w:rFonts w:ascii="Courier New" w:hAnsi="Courier New" w:cs="Courier New"/>
-          <w:lang w:val="ru-RU"/>
-        </w:rPr>
-        <w:t>ident</w:t>
-      </w:r>
-      <w:proofErr w:type="spellEnd"/>
-      <w:r>
-        <w:rPr>
-          <w:rFonts w:ascii="Courier New" w:hAnsi="Courier New" w:cs="Courier New"/>
-          <w:lang w:val="ru-RU"/>
-        </w:rPr>
-        <w:t xml:space="preserve"> SEMICOLON </w:t>
-      </w:r>
-      <w:proofErr w:type="gramStart"/>
-      <w:r>
-        <w:rPr>
-          <w:rFonts w:ascii="Courier New" w:hAnsi="Courier New" w:cs="Courier New"/>
-          <w:lang w:val="ru-RU"/>
-        </w:rPr>
-        <w:t xml:space="preserve">( </w:t>
-      </w:r>
-      <w:proofErr w:type="spellStart"/>
-      <w:proofErr w:type="gramEnd"/>
-      <w:r>
-        <w:rPr>
-          <w:rFonts w:ascii="Courier New" w:hAnsi="Courier New" w:cs="Courier New"/>
-          <w:lang w:val="ru-RU"/>
-        </w:rPr>
-        <w:t>importList</w:t>
-      </w:r>
-      <w:proofErr w:type="spellEnd"/>
-      <w:r>
-        <w:rPr>
-          <w:rFonts w:ascii="Courier New" w:hAnsi="Courier New" w:cs="Courier New"/>
-          <w:lang w:val="ru-RU"/>
-        </w:rPr>
-        <w:t xml:space="preserve"> )? </w:t>
-      </w:r>
-      <w:proofErr w:type="spellStart"/>
-      <w:r>
-        <w:rPr>
-          <w:rFonts w:ascii="Courier New" w:hAnsi="Courier New" w:cs="Courier New"/>
-          <w:lang w:val="ru-RU"/>
-        </w:rPr>
-        <w:t>declarationSequence</w:t>
-      </w:r>
-      <w:proofErr w:type="spellEnd"/>
-      <w:r>
-        <w:rPr>
-          <w:rFonts w:ascii="Courier New" w:hAnsi="Courier New" w:cs="Courier New"/>
-          <w:lang w:val="ru-RU"/>
-        </w:rPr>
-        <w:t xml:space="preserve"> </w:t>
+        <w:t xml:space="preserve">MODULE ident SEMICOLON ( importList )? declarationSequence </w:t>
       </w:r>
     </w:p>
     <w:p>
@@ -13089,103 +11442,48 @@
           <w:rFonts w:ascii="Courier New" w:hAnsi="Courier New" w:cs="Courier New"/>
           <w:lang w:val="ru-RU"/>
         </w:rPr>
-        <w:t xml:space="preserve">( BEGIN </w:t>
-      </w:r>
-      <w:proofErr w:type="spellStart"/>
+        <w:t>( BEGIN statementSequence )? END ident DOT;</w:t>
+      </w:r>
+    </w:p>
+    <w:p>
+      <w:pPr>
+        <w:spacing w:after="0" w:line="240" w:lineRule="auto"/>
+        <w:jc w:val="both"/>
+        <w:rPr>
+          <w:lang w:val="ru-RU"/>
+        </w:rPr>
+      </w:pPr>
+      <w:r>
+        <w:rPr>
+          <w:lang w:val="ru-RU"/>
+        </w:rPr>
+        <w:t xml:space="preserve">Здесь </w:t>
+      </w:r>
       <w:r>
         <w:rPr>
           <w:rFonts w:ascii="Courier New" w:hAnsi="Courier New" w:cs="Courier New"/>
           <w:lang w:val="ru-RU"/>
         </w:rPr>
-        <w:t>statementSequence</w:t>
-      </w:r>
-      <w:proofErr w:type="spellEnd"/>
-      <w:proofErr w:type="gramStart"/>
+        <w:t>SEMICOLON</w:t>
+      </w:r>
+      <w:r>
+        <w:rPr>
+          <w:lang w:val="ru-RU"/>
+        </w:rPr>
+        <w:t xml:space="preserve"> и </w:t>
+      </w:r>
       <w:r>
         <w:rPr>
           <w:rFonts w:ascii="Courier New" w:hAnsi="Courier New" w:cs="Courier New"/>
           <w:lang w:val="ru-RU"/>
         </w:rPr>
-        <w:t xml:space="preserve"> )</w:t>
-      </w:r>
-      <w:proofErr w:type="gramEnd"/>
-      <w:r>
-        <w:rPr>
-          <w:rFonts w:ascii="Courier New" w:hAnsi="Courier New" w:cs="Courier New"/>
-          <w:lang w:val="ru-RU"/>
-        </w:rPr>
-        <w:t xml:space="preserve">? END </w:t>
-      </w:r>
-      <w:proofErr w:type="spellStart"/>
-      <w:r>
-        <w:rPr>
-          <w:rFonts w:ascii="Courier New" w:hAnsi="Courier New" w:cs="Courier New"/>
-          <w:lang w:val="ru-RU"/>
-        </w:rPr>
-        <w:t>ident</w:t>
-      </w:r>
-      <w:proofErr w:type="spellEnd"/>
-      <w:r>
-        <w:rPr>
-          <w:rFonts w:ascii="Courier New" w:hAnsi="Courier New" w:cs="Courier New"/>
-          <w:lang w:val="ru-RU"/>
-        </w:rPr>
-        <w:t xml:space="preserve"> DOT;</w:t>
-      </w:r>
-    </w:p>
-    <w:p>
-      <w:pPr>
-        <w:spacing w:after="0" w:line="240" w:lineRule="auto"/>
-        <w:jc w:val="both"/>
-        <w:rPr>
-          <w:lang w:val="ru-RU"/>
-        </w:rPr>
-      </w:pPr>
-      <w:r>
-        <w:rPr>
-          <w:lang w:val="ru-RU"/>
-        </w:rPr>
-        <w:t xml:space="preserve">Здесь </w:t>
-      </w:r>
-      <w:r>
-        <w:rPr>
-          <w:rFonts w:ascii="Courier New" w:hAnsi="Courier New" w:cs="Courier New"/>
-          <w:lang w:val="ru-RU"/>
-        </w:rPr>
-        <w:t>SEMICOLON</w:t>
-      </w:r>
-      <w:r>
-        <w:rPr>
-          <w:lang w:val="ru-RU"/>
-        </w:rPr>
-        <w:t xml:space="preserve"> и </w:t>
-      </w:r>
-      <w:r>
-        <w:rPr>
-          <w:rFonts w:ascii="Courier New" w:hAnsi="Courier New" w:cs="Courier New"/>
-          <w:lang w:val="ru-RU"/>
-        </w:rPr>
         <w:t>DOT</w:t>
       </w:r>
       <w:r>
         <w:rPr>
           <w:lang w:val="ru-RU"/>
         </w:rPr>
-        <w:t>, соответственно, обозначают символы «</w:t>
-      </w:r>
-      <w:proofErr w:type="gramStart"/>
-      <w:r>
-        <w:rPr>
-          <w:lang w:val="ru-RU"/>
-        </w:rPr>
-        <w:t>;»</w:t>
-      </w:r>
-      <w:proofErr w:type="gramEnd"/>
-      <w:r>
-        <w:rPr>
-          <w:lang w:val="ru-RU"/>
-        </w:rPr>
-        <w:t xml:space="preserve"> и «.».</w:t>
+        <w:t>, соответственно, обозначают символы «;» и «.».</w:t>
       </w:r>
     </w:p>
     <w:p>
@@ -13368,71 +11666,7 @@
         <w:rPr>
           <w:lang w:val="ru-RU"/>
         </w:rPr>
-        <w:t xml:space="preserve">Вирт </w:t>
-      </w:r>
-      <w:proofErr w:type="spellStart"/>
-      <w:r>
-        <w:rPr>
-          <w:lang w:val="ru-RU"/>
-        </w:rPr>
-        <w:t>Никлаус</w:t>
-      </w:r>
-      <w:proofErr w:type="spellEnd"/>
-      <w:r>
-        <w:rPr>
-          <w:lang w:val="ru-RU"/>
-        </w:rPr>
-        <w:t xml:space="preserve">. Алгоритмы и структуры данных / </w:t>
-      </w:r>
-      <w:proofErr w:type="spellStart"/>
-      <w:r>
-        <w:rPr>
-          <w:lang w:val="ru-RU"/>
-        </w:rPr>
-        <w:t>Никлаус</w:t>
-      </w:r>
-      <w:proofErr w:type="spellEnd"/>
-      <w:r>
-        <w:rPr>
-          <w:lang w:val="ru-RU"/>
-        </w:rPr>
-        <w:t xml:space="preserve"> Вирт; </w:t>
-      </w:r>
-      <w:proofErr w:type="spellStart"/>
-      <w:r>
-        <w:rPr>
-          <w:lang w:val="ru-RU"/>
-        </w:rPr>
-        <w:t>Пе</w:t>
-      </w:r>
-      <w:proofErr w:type="gramStart"/>
-      <w:r>
-        <w:rPr>
-          <w:lang w:val="ru-RU"/>
-        </w:rPr>
-        <w:t>p</w:t>
-      </w:r>
-      <w:proofErr w:type="spellEnd"/>
-      <w:proofErr w:type="gramEnd"/>
-      <w:r>
-        <w:rPr>
-          <w:lang w:val="ru-RU"/>
-        </w:rPr>
-        <w:t xml:space="preserve">. с англ. Д. Б. </w:t>
-      </w:r>
-      <w:proofErr w:type="spellStart"/>
-      <w:r>
-        <w:rPr>
-          <w:lang w:val="ru-RU"/>
-        </w:rPr>
-        <w:t>Подшивалова</w:t>
-      </w:r>
-      <w:proofErr w:type="spellEnd"/>
-      <w:r>
-        <w:rPr>
-          <w:lang w:val="ru-RU"/>
-        </w:rPr>
-        <w:t>, 1989. - 360.</w:t>
+        <w:t>Вирт Никлаус. Алгоритмы и структуры данных / Никлаус Вирт; Пеp. с англ. Д. Б. Подшивалова, 1989. - 360.</w:t>
       </w:r>
     </w:p>
     <w:p>
@@ -13448,47 +11682,11 @@
           <w:lang w:val="ru-RU"/>
         </w:rPr>
       </w:pPr>
-      <w:proofErr w:type="spellStart"/>
-      <w:r>
-        <w:rPr>
-          <w:lang w:val="ru-RU"/>
-        </w:rPr>
-        <w:t>Ахо</w:t>
-      </w:r>
-      <w:proofErr w:type="spellEnd"/>
-      <w:r>
-        <w:rPr>
-          <w:lang w:val="ru-RU"/>
-        </w:rPr>
-        <w:t xml:space="preserve"> А. В. Построение и анализ вычислительных алгоритмов / А. В. </w:t>
-      </w:r>
-      <w:proofErr w:type="spellStart"/>
-      <w:r>
-        <w:rPr>
-          <w:lang w:val="ru-RU"/>
-        </w:rPr>
-        <w:t>Ахо</w:t>
-      </w:r>
-      <w:proofErr w:type="spellEnd"/>
-      <w:r>
-        <w:rPr>
-          <w:lang w:val="ru-RU"/>
-        </w:rPr>
-        <w:t xml:space="preserve">, Дж. Э. </w:t>
-      </w:r>
-      <w:proofErr w:type="spellStart"/>
-      <w:r>
-        <w:rPr>
-          <w:lang w:val="ru-RU"/>
-        </w:rPr>
-        <w:t>Хопкрофт</w:t>
-      </w:r>
-      <w:proofErr w:type="spellEnd"/>
-      <w:r>
-        <w:rPr>
-          <w:lang w:val="ru-RU"/>
-        </w:rPr>
-        <w:t>, Д. Д. Ульман, 1979. - 536.</w:t>
+      <w:r>
+        <w:rPr>
+          <w:lang w:val="ru-RU"/>
+        </w:rPr>
+        <w:t>Ахо А. В. Построение и анализ вычислительных алгоритмов / А. В. Ахо, Дж. Э. Хопкрофт, Д. Д. Ульман, 1979. - 536.</w:t>
       </w:r>
     </w:p>
     <w:p>
@@ -13508,35 +11706,7 @@
         <w:rPr>
           <w:lang w:val="ru-RU"/>
         </w:rPr>
-        <w:t>Гагарина Л. Г. Введение в теорию алгоритмических языков и компиляторов : учебное пособие для вузов по направлению 230100 "Информатика и вычислительная техника" / Л. Г. Гагарина</w:t>
-      </w:r>
-      <w:proofErr w:type="gramStart"/>
-      <w:r>
-        <w:rPr>
-          <w:lang w:val="ru-RU"/>
-        </w:rPr>
-        <w:t xml:space="preserve"> ,</w:t>
-      </w:r>
-      <w:proofErr w:type="gramEnd"/>
-      <w:r>
-        <w:rPr>
-          <w:lang w:val="ru-RU"/>
-        </w:rPr>
-        <w:t xml:space="preserve"> Е. В. </w:t>
-      </w:r>
-      <w:proofErr w:type="spellStart"/>
-      <w:r>
-        <w:rPr>
-          <w:lang w:val="ru-RU"/>
-        </w:rPr>
-        <w:t>Кокорева</w:t>
-      </w:r>
-      <w:proofErr w:type="spellEnd"/>
-      <w:r>
-        <w:rPr>
-          <w:lang w:val="ru-RU"/>
-        </w:rPr>
-        <w:t>, 2011. - 175.</w:t>
+        <w:t>Гагарина Л. Г. Введение в теорию алгоритмических языков и компиляторов : учебное пособие для вузов по направлению 230100 "Информатика и вычислительная техника" / Л. Г. Гагарина , Е. В. Кокорева, 2011. - 175.</w:t>
       </w:r>
     </w:p>
     <w:p>
@@ -13552,61 +11722,11 @@
           <w:lang w:val="ru-RU"/>
         </w:rPr>
       </w:pPr>
-      <w:proofErr w:type="spellStart"/>
-      <w:r>
-        <w:rPr>
-          <w:lang w:val="ru-RU"/>
-        </w:rPr>
-        <w:t>Ахо</w:t>
-      </w:r>
-      <w:proofErr w:type="spellEnd"/>
-      <w:r>
-        <w:rPr>
-          <w:lang w:val="ru-RU"/>
-        </w:rPr>
-        <w:t xml:space="preserve"> А. В. Структуры данных и алгоритмы [Электронный ресурс]</w:t>
-      </w:r>
-      <w:proofErr w:type="gramStart"/>
-      <w:r>
-        <w:rPr>
-          <w:lang w:val="ru-RU"/>
-        </w:rPr>
-        <w:t xml:space="preserve">  :</w:t>
-      </w:r>
-      <w:proofErr w:type="gramEnd"/>
-      <w:r>
-        <w:rPr>
-          <w:lang w:val="ru-RU"/>
-        </w:rPr>
-        <w:t xml:space="preserve"> пер. с англ. / А. В. </w:t>
-      </w:r>
-      <w:proofErr w:type="spellStart"/>
-      <w:r>
-        <w:rPr>
-          <w:lang w:val="ru-RU"/>
-        </w:rPr>
-        <w:t>Ахо</w:t>
-      </w:r>
-      <w:proofErr w:type="spellEnd"/>
-      <w:r>
-        <w:rPr>
-          <w:lang w:val="ru-RU"/>
-        </w:rPr>
-        <w:t xml:space="preserve">, Д. Э. </w:t>
-      </w:r>
-      <w:proofErr w:type="spellStart"/>
-      <w:r>
-        <w:rPr>
-          <w:lang w:val="ru-RU"/>
-        </w:rPr>
-        <w:t>Хопкрофт</w:t>
-      </w:r>
-      <w:proofErr w:type="spellEnd"/>
-      <w:r>
-        <w:rPr>
-          <w:lang w:val="ru-RU"/>
-        </w:rPr>
-        <w:t>, Д. У. Ульман ; ред. А. А. Минько, 2000. - 384.</w:t>
+      <w:r>
+        <w:rPr>
+          <w:lang w:val="ru-RU"/>
+        </w:rPr>
+        <w:t>Ахо А. В. Структуры данных и алгоритмы [Электронный ресурс]  : пер. с англ. / А. В. Ахо, Д. Э. Хопкрофт, Д. У. Ульман ; ред. А. А. Минько, 2000. - 384.</w:t>
       </w:r>
     </w:p>
     <w:p>
@@ -13626,49 +11746,7 @@
         <w:rPr>
           <w:lang w:val="ru-RU"/>
         </w:rPr>
-        <w:t xml:space="preserve">Малявко А. А. Параллельное программирование на основе технологий </w:t>
-      </w:r>
-      <w:proofErr w:type="spellStart"/>
-      <w:r>
-        <w:rPr>
-          <w:lang w:val="ru-RU"/>
-        </w:rPr>
-        <w:t>OpenMP</w:t>
-      </w:r>
-      <w:proofErr w:type="spellEnd"/>
-      <w:r>
-        <w:rPr>
-          <w:lang w:val="ru-RU"/>
-        </w:rPr>
-        <w:t>, MPI, CUDA</w:t>
-      </w:r>
-      <w:proofErr w:type="gramStart"/>
-      <w:r>
-        <w:rPr>
-          <w:lang w:val="ru-RU"/>
-        </w:rPr>
-        <w:t xml:space="preserve"> :</w:t>
-      </w:r>
-      <w:proofErr w:type="gramEnd"/>
-      <w:r>
-        <w:rPr>
-          <w:lang w:val="ru-RU"/>
-        </w:rPr>
-        <w:t xml:space="preserve"> учебное пособие для академического </w:t>
-      </w:r>
-      <w:proofErr w:type="spellStart"/>
-      <w:r>
-        <w:rPr>
-          <w:lang w:val="ru-RU"/>
-        </w:rPr>
-        <w:t>бакалавриата</w:t>
-      </w:r>
-      <w:proofErr w:type="spellEnd"/>
-      <w:r>
-        <w:rPr>
-          <w:lang w:val="ru-RU"/>
-        </w:rPr>
-        <w:t xml:space="preserve"> / А. А. Малявко, 2018. - 115.</w:t>
+        <w:t>Малявко А. А. Параллельное программирование на основе технологий OpenMP, MPI, CUDA : учебное пособие для академического бакалавриата / А. А. Малявко, 2018. - 115.</w:t>
       </w:r>
     </w:p>
     <w:p>
@@ -13688,21 +11766,7 @@
         <w:rPr>
           <w:lang w:val="ru-RU"/>
         </w:rPr>
-        <w:t>Малявко А. А. Формальные языки и компиляторы</w:t>
-      </w:r>
-      <w:proofErr w:type="gramStart"/>
-      <w:r>
-        <w:rPr>
-          <w:lang w:val="ru-RU"/>
-        </w:rPr>
-        <w:t xml:space="preserve"> :</w:t>
-      </w:r>
-      <w:proofErr w:type="gramEnd"/>
-      <w:r>
-        <w:rPr>
-          <w:lang w:val="ru-RU"/>
-        </w:rPr>
-        <w:t xml:space="preserve"> Учебное пособие / Малявко А.А., 2018. - 429.</w:t>
+        <w:t>Малявко А. А. Формальные языки и компиляторы : Учебное пособие / Малявко А.А., 2018. - 429.</w:t>
       </w:r>
     </w:p>
     <w:p>
@@ -13718,61 +11782,11 @@
           <w:lang w:val="ru-RU"/>
         </w:rPr>
       </w:pPr>
-      <w:proofErr w:type="spellStart"/>
-      <w:r>
-        <w:rPr>
-          <w:lang w:val="ru-RU"/>
-        </w:rPr>
-        <w:t>Тюкачев</w:t>
-      </w:r>
-      <w:proofErr w:type="spellEnd"/>
-      <w:r>
-        <w:rPr>
-          <w:lang w:val="ru-RU"/>
-        </w:rPr>
-        <w:t xml:space="preserve"> Н. А. C#. Алгоритмы и структуры данных</w:t>
-      </w:r>
-      <w:proofErr w:type="gramStart"/>
-      <w:r>
-        <w:rPr>
-          <w:lang w:val="ru-RU"/>
-        </w:rPr>
-        <w:t xml:space="preserve"> :</w:t>
-      </w:r>
-      <w:proofErr w:type="gramEnd"/>
-      <w:r>
-        <w:rPr>
-          <w:lang w:val="ru-RU"/>
-        </w:rPr>
-        <w:t xml:space="preserve"> учебное пособие / Н. А. </w:t>
-      </w:r>
-      <w:proofErr w:type="spellStart"/>
-      <w:r>
-        <w:rPr>
-          <w:lang w:val="ru-RU"/>
-        </w:rPr>
-        <w:t>Тюкачев</w:t>
-      </w:r>
-      <w:proofErr w:type="spellEnd"/>
-      <w:r>
-        <w:rPr>
-          <w:lang w:val="ru-RU"/>
-        </w:rPr>
-        <w:t xml:space="preserve">, В. Г. </w:t>
-      </w:r>
-      <w:proofErr w:type="spellStart"/>
-      <w:r>
-        <w:rPr>
-          <w:lang w:val="ru-RU"/>
-        </w:rPr>
-        <w:t>Хлебостроев</w:t>
-      </w:r>
-      <w:proofErr w:type="spellEnd"/>
-      <w:r>
-        <w:rPr>
-          <w:lang w:val="ru-RU"/>
-        </w:rPr>
-        <w:t>, 2018. - 232.</w:t>
+      <w:r>
+        <w:rPr>
+          <w:lang w:val="ru-RU"/>
+        </w:rPr>
+        <w:t>Тюкачев Н. А. C#. Алгоритмы и структуры данных : учебное пособие / Н. А. Тюкачев, В. Г. Хлебостроев, 2018. - 232.</w:t>
       </w:r>
     </w:p>
     <w:p>
@@ -13816,71 +11830,7 @@
         <w:rPr>
           <w:lang w:val="ru-RU"/>
         </w:rPr>
-        <w:t xml:space="preserve">Вирт </w:t>
-      </w:r>
-      <w:proofErr w:type="spellStart"/>
-      <w:r>
-        <w:rPr>
-          <w:lang w:val="ru-RU"/>
-        </w:rPr>
-        <w:t>Никлаус</w:t>
-      </w:r>
-      <w:proofErr w:type="spellEnd"/>
-      <w:r>
-        <w:rPr>
-          <w:lang w:val="ru-RU"/>
-        </w:rPr>
-        <w:t xml:space="preserve">. Алгоритмы + структуры данных = программы / </w:t>
-      </w:r>
-      <w:proofErr w:type="spellStart"/>
-      <w:r>
-        <w:rPr>
-          <w:lang w:val="ru-RU"/>
-        </w:rPr>
-        <w:t>Никлаус</w:t>
-      </w:r>
-      <w:proofErr w:type="spellEnd"/>
-      <w:r>
-        <w:rPr>
-          <w:lang w:val="ru-RU"/>
-        </w:rPr>
-        <w:t xml:space="preserve"> Вирт; </w:t>
-      </w:r>
-      <w:proofErr w:type="spellStart"/>
-      <w:r>
-        <w:rPr>
-          <w:lang w:val="ru-RU"/>
-        </w:rPr>
-        <w:t>Пе</w:t>
-      </w:r>
-      <w:proofErr w:type="gramStart"/>
-      <w:r>
-        <w:rPr>
-          <w:lang w:val="ru-RU"/>
-        </w:rPr>
-        <w:t>p</w:t>
-      </w:r>
-      <w:proofErr w:type="spellEnd"/>
-      <w:proofErr w:type="gramEnd"/>
-      <w:r>
-        <w:rPr>
-          <w:lang w:val="ru-RU"/>
-        </w:rPr>
-        <w:t xml:space="preserve">. с англ. Л. Ю. </w:t>
-      </w:r>
-      <w:proofErr w:type="spellStart"/>
-      <w:r>
-        <w:rPr>
-          <w:lang w:val="ru-RU"/>
-        </w:rPr>
-        <w:t>Йоффе</w:t>
-      </w:r>
-      <w:proofErr w:type="spellEnd"/>
-      <w:r>
-        <w:rPr>
-          <w:lang w:val="ru-RU"/>
-        </w:rPr>
-        <w:t>, 1985. - 406.</w:t>
+        <w:t>Вирт Никлаус. Алгоритмы + структуры данных = программы / Никлаус Вирт; Пеp. с англ. Л. Ю. Йоффе, 1985. - 406.</w:t>
       </w:r>
     </w:p>
     <w:p>
@@ -13900,77 +11850,7 @@
         <w:rPr>
           <w:lang w:val="ru-RU"/>
         </w:rPr>
-        <w:t xml:space="preserve">Фролов Александр Вячеславович. Защищенный режим процессоров </w:t>
-      </w:r>
-      <w:proofErr w:type="spellStart"/>
-      <w:r>
-        <w:rPr>
-          <w:lang w:val="ru-RU"/>
-        </w:rPr>
-        <w:t>Intel</w:t>
-      </w:r>
-      <w:proofErr w:type="spellEnd"/>
-      <w:r>
-        <w:rPr>
-          <w:lang w:val="ru-RU"/>
-        </w:rPr>
-        <w:t xml:space="preserve"> 80286/80386/80486 : </w:t>
-      </w:r>
-      <w:proofErr w:type="spellStart"/>
-      <w:r>
-        <w:rPr>
-          <w:lang w:val="ru-RU"/>
-        </w:rPr>
-        <w:t>практ</w:t>
-      </w:r>
-      <w:proofErr w:type="spellEnd"/>
-      <w:r>
-        <w:rPr>
-          <w:lang w:val="ru-RU"/>
-        </w:rPr>
-        <w:t>. рук</w:t>
-      </w:r>
-      <w:proofErr w:type="gramStart"/>
-      <w:r>
-        <w:rPr>
-          <w:lang w:val="ru-RU"/>
-        </w:rPr>
-        <w:t>.</w:t>
-      </w:r>
-      <w:proofErr w:type="gramEnd"/>
-      <w:r>
-        <w:rPr>
-          <w:lang w:val="ru-RU"/>
-        </w:rPr>
-        <w:t xml:space="preserve"> </w:t>
-      </w:r>
-      <w:proofErr w:type="gramStart"/>
-      <w:r>
-        <w:rPr>
-          <w:lang w:val="ru-RU"/>
-        </w:rPr>
-        <w:t>п</w:t>
-      </w:r>
-      <w:proofErr w:type="gramEnd"/>
-      <w:r>
-        <w:rPr>
-          <w:lang w:val="ru-RU"/>
-        </w:rPr>
-        <w:t xml:space="preserve">о использованию </w:t>
-      </w:r>
-      <w:proofErr w:type="spellStart"/>
-      <w:r>
-        <w:rPr>
-          <w:lang w:val="ru-RU"/>
-        </w:rPr>
-        <w:t>защищ</w:t>
-      </w:r>
-      <w:proofErr w:type="spellEnd"/>
-      <w:r>
-        <w:rPr>
-          <w:lang w:val="ru-RU"/>
-        </w:rPr>
-        <w:t>. режима / Александр Вячеславович Фролов, Григорий Вячеславович Фролов, 1993. - 234.</w:t>
+        <w:t>Фролов Александр Вячеславович. Защищенный режим процессоров Intel 80286/80386/80486 : практ. рук. по использованию защищ. режима / Александр Вячеславович Фролов, Григорий Вячеславович Фролов, 1993. - 234.</w:t>
       </w:r>
     </w:p>
     <w:p>
@@ -13986,103 +11866,11 @@
           <w:lang w:val="ru-RU"/>
         </w:rPr>
       </w:pPr>
-      <w:proofErr w:type="spellStart"/>
-      <w:r>
-        <w:rPr>
-          <w:lang w:val="ru-RU"/>
-        </w:rPr>
-        <w:t>Шагурин</w:t>
-      </w:r>
-      <w:proofErr w:type="spellEnd"/>
-      <w:r>
-        <w:rPr>
-          <w:lang w:val="ru-RU"/>
-        </w:rPr>
-        <w:t xml:space="preserve"> И. И. Процессоры семейства </w:t>
-      </w:r>
-      <w:proofErr w:type="spellStart"/>
-      <w:r>
-        <w:rPr>
-          <w:lang w:val="ru-RU"/>
-        </w:rPr>
-        <w:t>Intel</w:t>
-      </w:r>
-      <w:proofErr w:type="spellEnd"/>
-      <w:r>
-        <w:rPr>
-          <w:lang w:val="ru-RU"/>
-        </w:rPr>
-        <w:t xml:space="preserve"> Р6 </w:t>
-      </w:r>
-      <w:proofErr w:type="spellStart"/>
-      <w:r>
-        <w:rPr>
-          <w:lang w:val="ru-RU"/>
-        </w:rPr>
-        <w:t>Pentium</w:t>
-      </w:r>
-      <w:proofErr w:type="spellEnd"/>
-      <w:r>
-        <w:rPr>
-          <w:lang w:val="ru-RU"/>
-        </w:rPr>
-        <w:t xml:space="preserve"> II, </w:t>
-      </w:r>
-      <w:proofErr w:type="spellStart"/>
-      <w:r>
-        <w:rPr>
-          <w:lang w:val="ru-RU"/>
-        </w:rPr>
-        <w:t>Pentium</w:t>
-      </w:r>
-      <w:proofErr w:type="spellEnd"/>
-      <w:r>
-        <w:rPr>
-          <w:lang w:val="ru-RU"/>
-        </w:rPr>
-        <w:t xml:space="preserve"> III, </w:t>
-      </w:r>
-      <w:proofErr w:type="spellStart"/>
-      <w:r>
-        <w:rPr>
-          <w:lang w:val="ru-RU"/>
-        </w:rPr>
-        <w:t>Celeron</w:t>
-      </w:r>
-      <w:proofErr w:type="spellEnd"/>
-      <w:r>
-        <w:rPr>
-          <w:lang w:val="ru-RU"/>
-        </w:rPr>
-        <w:t xml:space="preserve"> и др.</w:t>
-      </w:r>
-      <w:proofErr w:type="gramStart"/>
-      <w:r>
-        <w:rPr>
-          <w:lang w:val="ru-RU"/>
-        </w:rPr>
-        <w:t xml:space="preserve"> :</w:t>
-      </w:r>
-      <w:proofErr w:type="gramEnd"/>
-      <w:r>
-        <w:rPr>
-          <w:lang w:val="ru-RU"/>
-        </w:rPr>
-        <w:t xml:space="preserve"> архитектура, программирование, интерфейс: [Справочник] / И. И. </w:t>
-      </w:r>
-      <w:proofErr w:type="spellStart"/>
-      <w:r>
-        <w:rPr>
-          <w:lang w:val="ru-RU"/>
-        </w:rPr>
-        <w:t>Шагурин</w:t>
-      </w:r>
-      <w:proofErr w:type="spellEnd"/>
-      <w:r>
-        <w:rPr>
-          <w:lang w:val="ru-RU"/>
-        </w:rPr>
-        <w:t>, Е. М. Бердышев, 2000. - 244.</w:t>
+      <w:r>
+        <w:rPr>
+          <w:lang w:val="ru-RU"/>
+        </w:rPr>
+        <w:t>Шагурин И. И. Процессоры семейства Intel Р6 Pentium II, Pentium III, Celeron и др. : архитектура, программирование, интерфейс: [Справочник] / И. И. Шагурин, Е. М. Бердышев, 2000. - 244.</w:t>
       </w:r>
     </w:p>
     <w:p>
@@ -14102,29 +11890,7 @@
         <w:rPr>
           <w:lang w:val="ru-RU"/>
         </w:rPr>
-        <w:t xml:space="preserve">Ирвин Кип Р. Язык ассемблера для процессоров </w:t>
-      </w:r>
-      <w:proofErr w:type="spellStart"/>
-      <w:r>
-        <w:rPr>
-          <w:lang w:val="ru-RU"/>
-        </w:rPr>
-        <w:t>Intel</w:t>
-      </w:r>
-      <w:proofErr w:type="spellEnd"/>
-      <w:proofErr w:type="gramStart"/>
-      <w:r>
-        <w:rPr>
-          <w:lang w:val="ru-RU"/>
-        </w:rPr>
-        <w:t xml:space="preserve"> :</w:t>
-      </w:r>
-      <w:proofErr w:type="gramEnd"/>
-      <w:r>
-        <w:rPr>
-          <w:lang w:val="ru-RU"/>
-        </w:rPr>
-        <w:t xml:space="preserve"> пер с. англ. / Кип Р. Ирвин, 2002. - 614.</w:t>
+        <w:t>Ирвин Кип Р. Язык ассемблера для процессоров Intel : пер с. англ. / Кип Р. Ирвин, 2002. - 614.</w:t>
       </w:r>
     </w:p>
     <w:p>
@@ -14144,35 +11910,7 @@
         <w:rPr>
           <w:lang w:val="ru-RU"/>
         </w:rPr>
-        <w:t>Вирт Н. Построение компиляторов</w:t>
-      </w:r>
-      <w:proofErr w:type="gramStart"/>
-      <w:r>
-        <w:rPr>
-          <w:lang w:val="ru-RU"/>
-        </w:rPr>
-        <w:t xml:space="preserve"> :</w:t>
-      </w:r>
-      <w:proofErr w:type="gramEnd"/>
-      <w:r>
-        <w:rPr>
-          <w:lang w:val="ru-RU"/>
-        </w:rPr>
-        <w:t xml:space="preserve"> учебное пособие / Н. Вирт; пер. с англ. Е. В. Борисова, Л. Н. </w:t>
-      </w:r>
-      <w:proofErr w:type="spellStart"/>
-      <w:r>
-        <w:rPr>
-          <w:lang w:val="ru-RU"/>
-        </w:rPr>
-        <w:t>Чернышова</w:t>
-      </w:r>
-      <w:proofErr w:type="spellEnd"/>
-      <w:r>
-        <w:rPr>
-          <w:lang w:val="ru-RU"/>
-        </w:rPr>
-        <w:t>, 2010. - 192.</w:t>
+        <w:t>Вирт Н. Построение компиляторов : учебное пособие / Н. Вирт; пер. с англ. Е. В. Борисова, Л. Н. Чернышова, 2010. - 192.</w:t>
       </w:r>
     </w:p>
     <w:p>
@@ -14276,140 +12014,11 @@
           <w:lang w:val="ru-RU"/>
         </w:rPr>
       </w:pPr>
-      <w:proofErr w:type="spellStart"/>
-      <w:proofErr w:type="gramStart"/>
-      <w:r>
-        <w:rPr>
-          <w:lang w:val="ru-RU"/>
-        </w:rPr>
-        <w:t>Microsoft</w:t>
-      </w:r>
-      <w:proofErr w:type="spellEnd"/>
-      <w:r>
-        <w:rPr>
-          <w:lang w:val="ru-RU"/>
-        </w:rPr>
-        <w:t xml:space="preserve"> </w:t>
-      </w:r>
-      <w:proofErr w:type="spellStart"/>
-      <w:r>
-        <w:rPr>
-          <w:lang w:val="ru-RU"/>
-        </w:rPr>
-        <w:t>Windows</w:t>
-      </w:r>
-      <w:proofErr w:type="spellEnd"/>
-      <w:r>
-        <w:rPr>
-          <w:lang w:val="ru-RU"/>
-        </w:rPr>
-        <w:t xml:space="preserve"> (Подписка </w:t>
-      </w:r>
-      <w:proofErr w:type="spellStart"/>
-      <w:r>
-        <w:rPr>
-          <w:lang w:val="ru-RU"/>
-        </w:rPr>
-        <w:t>DreamSpark</w:t>
-      </w:r>
-      <w:proofErr w:type="spellEnd"/>
-      <w:r>
-        <w:rPr>
-          <w:lang w:val="ru-RU"/>
-        </w:rPr>
-        <w:t xml:space="preserve"> </w:t>
-      </w:r>
-      <w:proofErr w:type="spellStart"/>
-      <w:r>
-        <w:rPr>
-          <w:lang w:val="ru-RU"/>
-        </w:rPr>
-        <w:t>Premium</w:t>
-      </w:r>
-      <w:proofErr w:type="spellEnd"/>
-      <w:r>
-        <w:rPr>
-          <w:lang w:val="ru-RU"/>
-        </w:rPr>
-        <w:t xml:space="preserve"> </w:t>
-      </w:r>
-      <w:proofErr w:type="spellStart"/>
-      <w:r>
-        <w:rPr>
-          <w:lang w:val="ru-RU"/>
-        </w:rPr>
-        <w:t>Electronic</w:t>
-      </w:r>
-      <w:proofErr w:type="spellEnd"/>
-      <w:r>
-        <w:rPr>
-          <w:lang w:val="ru-RU"/>
-        </w:rPr>
-        <w:t xml:space="preserve"> </w:t>
-      </w:r>
-      <w:proofErr w:type="spellStart"/>
-      <w:r>
-        <w:rPr>
-          <w:lang w:val="ru-RU"/>
-        </w:rPr>
-        <w:t>Software</w:t>
-      </w:r>
-      <w:proofErr w:type="spellEnd"/>
-      <w:r>
-        <w:rPr>
-          <w:lang w:val="ru-RU"/>
-        </w:rPr>
-        <w:t xml:space="preserve"> </w:t>
-      </w:r>
-      <w:proofErr w:type="spellStart"/>
-      <w:r>
-        <w:rPr>
-          <w:lang w:val="ru-RU"/>
-        </w:rPr>
-        <w:t>Delivery</w:t>
-      </w:r>
-      <w:proofErr w:type="spellEnd"/>
-      <w:r>
-        <w:rPr>
-          <w:lang w:val="ru-RU"/>
-        </w:rPr>
-        <w:t xml:space="preserve"> (3 </w:t>
-      </w:r>
-      <w:proofErr w:type="spellStart"/>
-      <w:r>
-        <w:rPr>
-          <w:lang w:val="ru-RU"/>
-        </w:rPr>
-        <w:t>years</w:t>
-      </w:r>
-      <w:proofErr w:type="spellEnd"/>
-      <w:r>
-        <w:rPr>
-          <w:lang w:val="ru-RU"/>
-        </w:rPr>
-        <w:t>).</w:t>
-      </w:r>
-      <w:proofErr w:type="gramEnd"/>
-      <w:r>
-        <w:rPr>
-          <w:lang w:val="ru-RU"/>
-        </w:rPr>
-        <w:t xml:space="preserve"> </w:t>
-      </w:r>
-      <w:proofErr w:type="spellStart"/>
-      <w:proofErr w:type="gramStart"/>
-      <w:r>
-        <w:rPr>
-          <w:lang w:val="ru-RU"/>
-        </w:rPr>
-        <w:t>Сублицензионный</w:t>
-      </w:r>
-      <w:proofErr w:type="spellEnd"/>
-      <w:r>
-        <w:rPr>
-          <w:lang w:val="ru-RU"/>
-        </w:rPr>
-        <w:t xml:space="preserve"> договор  №14527/МОС2957 от 18.08.16г</w:t>
+      <w:r>
+        <w:rPr>
+          <w:lang w:val="ru-RU"/>
+        </w:rPr>
+        <w:t>Microsoft Windows (Подписка DreamSpark Premium Electronic Software Delivery (3 years). Сублицензионный договор  №14527/МОС2957 от 18.08.16г</w:t>
       </w:r>
       <w:r>
         <w:rPr>
@@ -14423,7 +12032,6 @@
         </w:rPr>
         <w:t>;</w:t>
       </w:r>
-      <w:proofErr w:type="gramEnd"/>
     </w:p>
     <w:p>
       <w:pPr>
@@ -14438,28 +12046,12 @@
           <w:lang w:val="ru-RU"/>
         </w:rPr>
       </w:pPr>
-      <w:proofErr w:type="spellStart"/>
-      <w:r>
-        <w:rPr>
-          <w:lang w:val="ru-RU"/>
-        </w:rPr>
-        <w:t>Microsoft</w:t>
-      </w:r>
-      <w:proofErr w:type="spellEnd"/>
-      <w:r>
-        <w:rPr>
-          <w:lang w:val="ru-RU"/>
-        </w:rPr>
-        <w:t xml:space="preserve"> </w:t>
-      </w:r>
-      <w:proofErr w:type="spellStart"/>
-      <w:r>
-        <w:rPr>
-          <w:lang w:val="ru-RU"/>
-        </w:rPr>
-        <w:t>Office</w:t>
-      </w:r>
-      <w:proofErr w:type="spellEnd"/>
+      <w:r>
+        <w:rPr>
+          <w:lang w:val="ru-RU"/>
+        </w:rPr>
+        <w:t>Microsoft Office</w:t>
+      </w:r>
       <w:r>
         <w:rPr>
           <w:lang w:val="ru-RU"/>
@@ -14500,35 +12092,7 @@
         <w:rPr>
           <w:lang w:val="ru-RU"/>
         </w:rPr>
-        <w:t xml:space="preserve">Дистрибутив </w:t>
-      </w:r>
-      <w:proofErr w:type="spellStart"/>
-      <w:r>
-        <w:rPr>
-          <w:lang w:val="ru-RU"/>
-        </w:rPr>
-        <w:t>Arch</w:t>
-      </w:r>
-      <w:proofErr w:type="spellEnd"/>
-      <w:r>
-        <w:rPr>
-          <w:lang w:val="ru-RU"/>
-        </w:rPr>
-        <w:t xml:space="preserve"> </w:t>
-      </w:r>
-      <w:proofErr w:type="spellStart"/>
-      <w:r>
-        <w:rPr>
-          <w:lang w:val="ru-RU"/>
-        </w:rPr>
-        <w:t>Linux</w:t>
-      </w:r>
-      <w:proofErr w:type="spellEnd"/>
-      <w:r>
-        <w:rPr>
-          <w:lang w:val="ru-RU"/>
-        </w:rPr>
-        <w:t>;</w:t>
+        <w:t>Дистрибутив Arch Linux;</w:t>
       </w:r>
     </w:p>
     <w:p>
@@ -14548,63 +12112,7 @@
         <w:rPr>
           <w:lang w:val="ru-RU"/>
         </w:rPr>
-        <w:t xml:space="preserve">Среда разработки </w:t>
-      </w:r>
-      <w:proofErr w:type="spellStart"/>
-      <w:r>
-        <w:rPr>
-          <w:lang w:val="ru-RU"/>
-        </w:rPr>
-        <w:t>IntelliJ</w:t>
-      </w:r>
-      <w:proofErr w:type="spellEnd"/>
-      <w:r>
-        <w:rPr>
-          <w:lang w:val="ru-RU"/>
-        </w:rPr>
-        <w:t xml:space="preserve"> </w:t>
-      </w:r>
-      <w:proofErr w:type="spellStart"/>
-      <w:r>
-        <w:rPr>
-          <w:lang w:val="ru-RU"/>
-        </w:rPr>
-        <w:t>Idea</w:t>
-      </w:r>
-      <w:proofErr w:type="spellEnd"/>
-      <w:r>
-        <w:rPr>
-          <w:lang w:val="ru-RU"/>
-        </w:rPr>
-        <w:t xml:space="preserve"> </w:t>
-      </w:r>
-      <w:proofErr w:type="spellStart"/>
-      <w:r>
-        <w:rPr>
-          <w:lang w:val="ru-RU"/>
-        </w:rPr>
-        <w:t>for</w:t>
-      </w:r>
-      <w:proofErr w:type="spellEnd"/>
-      <w:r>
-        <w:rPr>
-          <w:lang w:val="ru-RU"/>
-        </w:rPr>
-        <w:t xml:space="preserve"> </w:t>
-      </w:r>
-      <w:proofErr w:type="spellStart"/>
-      <w:r>
-        <w:rPr>
-          <w:lang w:val="ru-RU"/>
-        </w:rPr>
-        <w:t>Java</w:t>
-      </w:r>
-      <w:proofErr w:type="spellEnd"/>
-      <w:r>
-        <w:rPr>
-          <w:lang w:val="ru-RU"/>
-        </w:rPr>
-        <w:t>;</w:t>
+        <w:t>Среда разработки IntelliJ Idea for Java;</w:t>
       </w:r>
     </w:p>
     <w:p>
@@ -14653,6 +12161,20 @@
     </w:p>
     <w:p>
       <w:pPr>
+        <w:jc w:val="both"/>
+        <w:rPr>
+          <w:lang w:val="ru-RU"/>
+        </w:rPr>
+      </w:pPr>
+      <w:r>
+        <w:rPr>
+          <w:lang w:val="ru-RU"/>
+        </w:rPr>
+        <w:t>Лекции по дисциплине проводятся в мультимедийном классе, оборудованном проектором и экраном (В-108). Лабораторные работы проводятся в учебно-исследовательской лаборатории аппаратных и программных средств вычислительной техники кафедры вычислительной техники (В-106/208), оборудованной проектором с экраном, 16 ПК).</w:t>
+      </w:r>
+    </w:p>
+    <w:p>
+      <w:pPr>
         <w:pStyle w:val="a5"/>
         <w:numPr>
           <w:ilvl w:val="0"/>
@@ -14668,120 +12190,8 @@
         <w:rPr>
           <w:lang w:val="ru-RU"/>
         </w:rPr>
-        <w:t xml:space="preserve">Проектор  ACER  Х1261Р.DLP </w:t>
-      </w:r>
-      <w:proofErr w:type="spellStart"/>
-      <w:r>
-        <w:rPr>
-          <w:lang w:val="ru-RU"/>
-        </w:rPr>
-        <w:t>projector</w:t>
-      </w:r>
-      <w:proofErr w:type="spellEnd"/>
-      <w:r>
-        <w:rPr>
-          <w:lang w:val="ru-RU"/>
-        </w:rPr>
-        <w:t>.</w:t>
-      </w:r>
-      <w:r>
-        <w:rPr>
-          <w:lang w:val="ru-RU"/>
-        </w:rPr>
-        <w:t xml:space="preserve"> </w:t>
-      </w:r>
-      <w:r>
-        <w:rPr>
-          <w:lang w:val="ru-RU"/>
-        </w:rPr>
-        <w:t>XGA 1024*768.</w:t>
-      </w:r>
-      <w:r>
-        <w:rPr>
-          <w:lang w:val="ru-RU"/>
-        </w:rPr>
-        <w:t xml:space="preserve"> </w:t>
-      </w:r>
-      <w:proofErr w:type="spellStart"/>
-      <w:proofErr w:type="gramStart"/>
-      <w:r>
-        <w:rPr>
-          <w:lang w:val="ru-RU"/>
-        </w:rPr>
-        <w:t>Nvidia</w:t>
-      </w:r>
-      <w:proofErr w:type="spellEnd"/>
-      <w:r>
-        <w:rPr>
-          <w:lang w:val="ru-RU"/>
-        </w:rPr>
-        <w:t xml:space="preserve"> 3DDLP 3D.</w:t>
-      </w:r>
-      <w:r>
-        <w:rPr>
-          <w:lang w:val="ru-RU"/>
-        </w:rPr>
-        <w:t xml:space="preserve"> </w:t>
-      </w:r>
-      <w:r>
-        <w:rPr>
-          <w:lang w:val="ru-RU"/>
-        </w:rPr>
-        <w:t>(</w:t>
-      </w:r>
-      <w:proofErr w:type="spellStart"/>
-      <w:r>
-        <w:rPr>
-          <w:lang w:val="ru-RU"/>
-        </w:rPr>
-        <w:t>оборуд</w:t>
-      </w:r>
-      <w:proofErr w:type="spellEnd"/>
-      <w:r>
-        <w:rPr>
-          <w:lang w:val="ru-RU"/>
-        </w:rPr>
-        <w:t>.</w:t>
-      </w:r>
-      <w:proofErr w:type="gramEnd"/>
-      <w:r>
-        <w:rPr>
-          <w:lang w:val="ru-RU"/>
-        </w:rPr>
-        <w:t xml:space="preserve"> </w:t>
-      </w:r>
-      <w:proofErr w:type="gramStart"/>
-      <w:r>
-        <w:rPr>
-          <w:lang w:val="ru-RU"/>
-        </w:rPr>
-        <w:t>НИЧ,</w:t>
-      </w:r>
-      <w:r>
-        <w:rPr>
-          <w:lang w:val="ru-RU"/>
-        </w:rPr>
-        <w:t xml:space="preserve"> </w:t>
-      </w:r>
-      <w:r>
-        <w:rPr>
-          <w:lang w:val="ru-RU"/>
-        </w:rPr>
-        <w:t>Дорофеев</w:t>
-      </w:r>
-      <w:r>
-        <w:rPr>
-          <w:lang w:val="ru-RU"/>
-        </w:rPr>
-        <w:t>)</w:t>
-      </w:r>
-      <w:r>
-        <w:rPr>
-          <w:lang w:val="ru-RU"/>
-        </w:rPr>
-        <w:t>;</w:t>
-      </w:r>
-      <w:proofErr w:type="gramEnd"/>
+        <w:t>Проектор  ACER  Х1261Р.DLP projector. XGA 1024*768. Nvidia 3DDLP 3D. (оборуд. НИЧ, Дорофеев);</w:t>
+      </w:r>
     </w:p>
     <w:p>
       <w:pPr>
@@ -14800,13 +12210,7 @@
         <w:rPr>
           <w:lang w:val="ru-RU"/>
         </w:rPr>
-        <w:t>Проектор TOSHIBA TLP-X3000</w:t>
-      </w:r>
-      <w:r>
-        <w:rPr>
-          <w:lang w:val="ru-RU"/>
-        </w:rPr>
-        <w:t>;</w:t>
+        <w:t>Проектор TOSHIBA TLP-X3000;</w:t>
       </w:r>
     </w:p>
     <w:p>
@@ -14826,8 +12230,55 @@
         <w:rPr>
           <w:lang w:val="ru-RU"/>
         </w:rPr>
-        <w:t>Класс персональных компьютеров В208.</w:t>
-      </w:r>
+        <w:t xml:space="preserve">Класс персональных компьютеров </w:t>
+      </w:r>
+      <w:r>
+        <w:rPr>
+          <w:lang w:val="ru-RU"/>
+        </w:rPr>
+        <w:t>В</w:t>
+      </w:r>
+      <w:r>
+        <w:rPr>
+          <w:lang w:val="ru-RU"/>
+        </w:rPr>
+        <w:t>106</w:t>
+      </w:r>
+      <w:r>
+        <w:rPr>
+          <w:lang w:val="ru-RU"/>
+        </w:rPr>
+        <w:t xml:space="preserve"> и </w:t>
+      </w:r>
+      <w:r>
+        <w:rPr>
+          <w:lang w:val="ru-RU"/>
+        </w:rPr>
+        <w:t>В208</w:t>
+      </w:r>
+      <w:r>
+        <w:rPr>
+          <w:lang w:val="ru-RU"/>
+        </w:rPr>
+        <w:t xml:space="preserve"> (по 16 пк)</w:t>
+      </w:r>
+      <w:r>
+        <w:rPr>
+          <w:lang w:val="ru-RU"/>
+        </w:rPr>
+        <w:t>.</w:t>
+      </w:r>
+    </w:p>
+    <w:p>
+      <w:pPr>
+        <w:pStyle w:val="a5"/>
+        <w:spacing w:after="0" w:line="240" w:lineRule="auto"/>
+        <w:ind w:left="480"/>
+        <w:jc w:val="both"/>
+        <w:rPr>
+          <w:lang w:val="ru-RU"/>
+        </w:rPr>
+      </w:pPr>
     </w:p>
     <w:sectPr>
       <w:pgSz w:w="11905" w:h="16837"/>
@@ -18579,7 +16030,7 @@
 </file>
 
 <file path=customXml/itemProps1.xml><?xml version="1.0" encoding="utf-8"?>
-<ds:datastoreItem xmlns:ds="http://schemas.openxmlformats.org/officeDocument/2006/customXml" ds:itemID="{46C5930E-C40B-451C-ACCC-58074F836AA3}">
+<ds:datastoreItem xmlns:ds="http://schemas.openxmlformats.org/officeDocument/2006/customXml" ds:itemID="{DA89E300-01C7-4780-B13C-2D557C2E1391}">
   <ds:schemaRefs>
     <ds:schemaRef ds:uri="http://schemas.openxmlformats.org/officeDocument/2006/bibliography"/>
   </ds:schemaRefs>

</xml_diff>